<commit_message>
upd 14.10 - 23.10
Методы оптимизации - лекция
Системный анализ - 3 лаба
</commit_message>
<xml_diff>
--- a/Системный анализ/Лаб 3/lab3_Отчет(Системный анализ).docx
+++ b/Системный анализ/Лаб 3/lab3_Отчет(Системный анализ).docx
@@ -5,6 +5,7 @@
     <w:p>
       <w:pPr>
         <w:spacing w:after="0"/>
+        <w:ind w:firstLine="708"/>
         <w:jc w:val="center"/>
         <w:rPr>
           <w:rFonts w:ascii="Times New Roman" w:hAnsi="Times New Roman" w:cs="Times New Roman"/>
@@ -532,9 +533,6 @@
     <w:p>
       <w:pPr>
         <w:pStyle w:val="c0"/>
-        <w:rPr>
-          <w:lang w:val="en-US"/>
-        </w:rPr>
       </w:pPr>
       <w:r>
         <w:rPr>
@@ -562,7 +560,6 @@
           <w:lang w:val="en-US"/>
         </w:rPr>
       </w:pPr>
-      <w:bookmarkStart w:id="0" w:name="_GoBack"/>
       <w:r>
         <w:rPr>
           <w:noProof/>
@@ -604,7 +601,6 @@
           </wp:inline>
         </w:drawing>
       </w:r>
-      <w:bookmarkEnd w:id="0"/>
     </w:p>
     <w:p>
       <w:pPr>
@@ -1782,7 +1778,34 @@
                 <w:sz w:val="22"/>
                 <w:szCs w:val="22"/>
               </w:rPr>
-              <w:t>1 (Логическая связность)</w:t>
+              <w:t>0</w:t>
+            </w:r>
+            <w:r>
+              <w:rPr>
+                <w:rFonts w:ascii="Calibri" w:hAnsi="Calibri" w:cs="Calibri"/>
+                <w:color w:val="000000"/>
+                <w:sz w:val="22"/>
+                <w:szCs w:val="22"/>
+              </w:rPr>
+              <w:t xml:space="preserve"> (</w:t>
+            </w:r>
+            <w:r>
+              <w:rPr>
+                <w:rFonts w:ascii="Calibri" w:hAnsi="Calibri" w:cs="Calibri"/>
+                <w:color w:val="000000"/>
+                <w:sz w:val="22"/>
+                <w:szCs w:val="22"/>
+              </w:rPr>
+              <w:t>Связанность по совпадению</w:t>
+            </w:r>
+            <w:r>
+              <w:rPr>
+                <w:rFonts w:ascii="Calibri" w:hAnsi="Calibri" w:cs="Calibri"/>
+                <w:color w:val="000000"/>
+                <w:sz w:val="22"/>
+                <w:szCs w:val="22"/>
+              </w:rPr>
+              <w:t>)</w:t>
             </w:r>
           </w:p>
         </w:tc>
@@ -8848,13 +8871,14 @@
         <w:pStyle w:val="2-"/>
       </w:pPr>
       <w:r>
-        <w:t xml:space="preserve">Модульность и информационная </w:t>
+        <w:t>Модульность и информационная закрытос</w:t>
       </w:r>
-      <w:proofErr w:type="spellStart"/>
       <w:r>
-        <w:t>закрытось</w:t>
+        <w:t>т</w:t>
       </w:r>
-      <w:proofErr w:type="spellEnd"/>
+      <w:r>
+        <w:t>ь</w:t>
+      </w:r>
     </w:p>
     <w:p>
       <w:pPr>
@@ -8916,10 +8940,250 @@
         <w:t>Топологическая сортировка</w:t>
       </w:r>
     </w:p>
+    <w:p>
+      <w:pPr>
+        <w:pStyle w:val="c0"/>
+      </w:pPr>
+      <w:r>
+        <w:t>Для дальнейшего анализа сделаем топологическую сортировку</w:t>
+      </w:r>
+    </w:p>
+    <w:p>
+      <w:pPr>
+        <w:pStyle w:val="c0"/>
+        <w:ind w:firstLine="0"/>
+      </w:pPr>
+      <w:r>
+        <w:rPr>
+          <w:noProof/>
+        </w:rPr>
+        <w:lastRenderedPageBreak/>
+        <w:drawing>
+          <wp:inline distT="0" distB="0" distL="0" distR="0" wp14:anchorId="12272532" wp14:editId="4109C306">
+            <wp:extent cx="6056630" cy="3109512"/>
+            <wp:effectExtent l="0" t="0" r="1270" b="0"/>
+            <wp:docPr id="3" name="Рисунок 3"/>
+            <wp:cNvGraphicFramePr>
+              <a:graphicFrameLocks xmlns:a="http://schemas.openxmlformats.org/drawingml/2006/main" noChangeAspect="1"/>
+            </wp:cNvGraphicFramePr>
+            <a:graphic xmlns:a="http://schemas.openxmlformats.org/drawingml/2006/main">
+              <a:graphicData uri="http://schemas.openxmlformats.org/drawingml/2006/picture">
+                <pic:pic xmlns:pic="http://schemas.openxmlformats.org/drawingml/2006/picture">
+                  <pic:nvPicPr>
+                    <pic:cNvPr id="1" name=""/>
+                    <pic:cNvPicPr/>
+                  </pic:nvPicPr>
+                  <pic:blipFill>
+                    <a:blip r:embed="rId10"/>
+                    <a:stretch>
+                      <a:fillRect/>
+                    </a:stretch>
+                  </pic:blipFill>
+                  <pic:spPr>
+                    <a:xfrm>
+                      <a:off x="0" y="0"/>
+                      <a:ext cx="6069441" cy="3116089"/>
+                    </a:xfrm>
+                    <a:prstGeom prst="rect">
+                      <a:avLst/>
+                    </a:prstGeom>
+                  </pic:spPr>
+                </pic:pic>
+              </a:graphicData>
+            </a:graphic>
+          </wp:inline>
+        </w:drawing>
+      </w:r>
+    </w:p>
+    <w:p>
+      <w:pPr>
+        <w:pStyle w:val="c0"/>
+        <w:ind w:firstLine="0"/>
+      </w:pPr>
+      <w:r>
+        <w:t>Проанализировав систему, можно сделать некоторые выводы об особенностях проектирования и разработки. …</w:t>
+      </w:r>
+    </w:p>
+    <w:p>
+      <w:pPr>
+        <w:pStyle w:val="c0"/>
+        <w:ind w:firstLine="0"/>
+      </w:pPr>
+      <w:r>
+        <w:t>Порядок прое</w:t>
+      </w:r>
+      <w:r>
+        <w:t>к</w:t>
+      </w:r>
+      <w:r>
+        <w:t>тирования</w:t>
+      </w:r>
+      <w:r>
+        <w:t xml:space="preserve"> разделим на 3 группы. Рассмотрим их в порядке проектирования.</w:t>
+      </w:r>
+    </w:p>
+    <w:p>
+      <w:pPr>
+        <w:pStyle w:val="c0"/>
+        <w:ind w:firstLine="0"/>
+      </w:pPr>
+      <w:r>
+        <w:t>В</w:t>
+      </w:r>
+      <w:r>
+        <w:t xml:space="preserve"> нашей системе основная логика заключается во взаимодействии трех основных модулей (модуль управления, модуль трекинга и модуль менеджмента) – их проектирование определяет интерфейс почти всех остальных модулей. Ввиду их взаимодействия между собой, их разработка должна идти одновременно</w:t>
+      </w:r>
+      <w:r>
+        <w:t>. На диаграмме отображен возможны порядок проектирования. Как видно из нее, проектирование модулей может выполняться независимо</w:t>
+      </w:r>
+      <w:r>
+        <w:t>.</w:t>
+      </w:r>
+    </w:p>
+    <w:p>
+      <w:pPr>
+        <w:pStyle w:val="c0"/>
+        <w:ind w:firstLine="0"/>
+      </w:pPr>
+      <w:r>
+        <w:t>Во второй группе находятся модули, которые можно проектировать после того, как закончится проектирование первой группы. На элементы этой группы аналогично не накладываются жесткие условия относительно порядка, поэтому он может быть разным, в том числе с использованием параллельной разработки.</w:t>
+      </w:r>
+    </w:p>
+    <w:p>
+      <w:pPr>
+        <w:pStyle w:val="c0"/>
+        <w:ind w:firstLine="0"/>
+      </w:pPr>
+      <w:r>
+        <w:t xml:space="preserve">Последние два модуля – модули генерации отчета. Их основная цель – собирать данные о работе системы и из этого следует, что </w:t>
+      </w:r>
+      <w:proofErr w:type="gramStart"/>
+      <w:r>
+        <w:t>к их проектировании</w:t>
+      </w:r>
+      <w:proofErr w:type="gramEnd"/>
+      <w:r>
+        <w:t xml:space="preserve"> стоит в конце очереди.</w:t>
+      </w:r>
+    </w:p>
+    <w:p>
+      <w:pPr>
+        <w:pStyle w:val="c0"/>
+        <w:ind w:firstLine="0"/>
+      </w:pPr>
+      <w:r>
+        <w:rPr>
+          <w:noProof/>
+        </w:rPr>
+        <w:drawing>
+          <wp:inline distT="0" distB="0" distL="0" distR="0" wp14:anchorId="2C033C12" wp14:editId="7D808B43">
+            <wp:extent cx="6560820" cy="2705224"/>
+            <wp:effectExtent l="0" t="0" r="0" b="0"/>
+            <wp:docPr id="4" name="Рисунок 4"/>
+            <wp:cNvGraphicFramePr>
+              <a:graphicFrameLocks xmlns:a="http://schemas.openxmlformats.org/drawingml/2006/main" noChangeAspect="1"/>
+            </wp:cNvGraphicFramePr>
+            <a:graphic xmlns:a="http://schemas.openxmlformats.org/drawingml/2006/main">
+              <a:graphicData uri="http://schemas.openxmlformats.org/drawingml/2006/picture">
+                <pic:pic xmlns:pic="http://schemas.openxmlformats.org/drawingml/2006/picture">
+                  <pic:nvPicPr>
+                    <pic:cNvPr id="1" name=""/>
+                    <pic:cNvPicPr/>
+                  </pic:nvPicPr>
+                  <pic:blipFill>
+                    <a:blip r:embed="rId11"/>
+                    <a:stretch>
+                      <a:fillRect/>
+                    </a:stretch>
+                  </pic:blipFill>
+                  <pic:spPr>
+                    <a:xfrm>
+                      <a:off x="0" y="0"/>
+                      <a:ext cx="6580082" cy="2713166"/>
+                    </a:xfrm>
+                    <a:prstGeom prst="rect">
+                      <a:avLst/>
+                    </a:prstGeom>
+                  </pic:spPr>
+                </pic:pic>
+              </a:graphicData>
+            </a:graphic>
+          </wp:inline>
+        </w:drawing>
+      </w:r>
+    </w:p>
+    <w:p>
+      <w:pPr>
+        <w:pStyle w:val="c0"/>
+        <w:ind w:firstLine="0"/>
+      </w:pPr>
+      <w:r>
+        <w:t>Порядок разработки:</w:t>
+      </w:r>
+    </w:p>
+    <w:p>
+      <w:pPr>
+        <w:pStyle w:val="c0"/>
+        <w:ind w:firstLine="0"/>
+      </w:pPr>
+      <w:r>
+        <w:t>Порядок разработки не сильно отличается от порядка проектирования. Как отличие можно выделить базы данных: при проектировании нам интересует модуль, который работает с базой т.к. он создает слой абстракции над базой, но во время разработки сначала будет реализована база данных т.к. без нее невозможно будет проверить работоспособность.</w:t>
+      </w:r>
+    </w:p>
+    <w:p>
+      <w:pPr>
+        <w:pStyle w:val="c0"/>
+        <w:ind w:firstLine="0"/>
+      </w:pPr>
+      <w:r>
+        <w:lastRenderedPageBreak/>
+        <w:drawing>
+          <wp:inline distT="0" distB="0" distL="0" distR="0" wp14:anchorId="7B9C525D" wp14:editId="4F1F0017">
+            <wp:extent cx="5760720" cy="2441371"/>
+            <wp:effectExtent l="0" t="0" r="0" b="0"/>
+            <wp:docPr id="6" name="Рисунок 6"/>
+            <wp:cNvGraphicFramePr>
+              <a:graphicFrameLocks xmlns:a="http://schemas.openxmlformats.org/drawingml/2006/main" noChangeAspect="1"/>
+            </wp:cNvGraphicFramePr>
+            <a:graphic xmlns:a="http://schemas.openxmlformats.org/drawingml/2006/main">
+              <a:graphicData uri="http://schemas.openxmlformats.org/drawingml/2006/picture">
+                <pic:pic xmlns:pic="http://schemas.openxmlformats.org/drawingml/2006/picture">
+                  <pic:nvPicPr>
+                    <pic:cNvPr id="1" name=""/>
+                    <pic:cNvPicPr/>
+                  </pic:nvPicPr>
+                  <pic:blipFill>
+                    <a:blip r:embed="rId12"/>
+                    <a:stretch>
+                      <a:fillRect/>
+                    </a:stretch>
+                  </pic:blipFill>
+                  <pic:spPr>
+                    <a:xfrm>
+                      <a:off x="0" y="0"/>
+                      <a:ext cx="5807097" cy="2461025"/>
+                    </a:xfrm>
+                    <a:prstGeom prst="rect">
+                      <a:avLst/>
+                    </a:prstGeom>
+                  </pic:spPr>
+                </pic:pic>
+              </a:graphicData>
+            </a:graphic>
+          </wp:inline>
+        </w:drawing>
+      </w:r>
+    </w:p>
+    <w:p>
+      <w:pPr>
+        <w:pStyle w:val="c0"/>
+        <w:ind w:firstLine="0"/>
+      </w:pPr>
+    </w:p>
     <w:tbl>
       <w:tblPr>
         <w:tblStyle w:val="af0"/>
-        <w:tblW w:w="9220" w:type="dxa"/>
+        <w:tblW w:w="9340" w:type="dxa"/>
         <w:jc w:val="center"/>
         <w:tblLook w:val="04A0" w:firstRow="1" w:lastRow="0" w:firstColumn="1" w:lastColumn="0" w:noHBand="0" w:noVBand="1"/>
       </w:tblPr>
@@ -8936,7 +9200,7 @@
         </w:trPr>
         <w:tc>
           <w:tcPr>
-            <w:tcW w:w="320" w:type="dxa"/>
+            <w:tcW w:w="440" w:type="dxa"/>
             <w:noWrap/>
             <w:hideMark/>
           </w:tcPr>
@@ -9083,28 +9347,28 @@
         </w:trPr>
         <w:tc>
           <w:tcPr>
-            <w:tcW w:w="320" w:type="dxa"/>
-            <w:noWrap/>
-            <w:hideMark/>
-          </w:tcPr>
-          <w:p>
-            <w:pPr>
-              <w:jc w:val="right"/>
-              <w:rPr>
-                <w:rFonts w:ascii="Calibri" w:eastAsia="Times New Roman" w:hAnsi="Calibri" w:cs="Calibri"/>
-                <w:color w:val="000000"/>
-                <w:sz w:val="22"/>
-                <w:szCs w:val="22"/>
-                <w:lang w:eastAsia="ru-RU"/>
-              </w:rPr>
-            </w:pPr>
-            <w:r>
-              <w:rPr>
-                <w:rFonts w:ascii="Calibri" w:eastAsia="Times New Roman" w:hAnsi="Calibri" w:cs="Calibri"/>
-                <w:color w:val="000000"/>
-                <w:sz w:val="22"/>
-                <w:szCs w:val="22"/>
-                <w:lang w:eastAsia="ru-RU"/>
+            <w:tcW w:w="440" w:type="dxa"/>
+            <w:noWrap/>
+            <w:vAlign w:val="bottom"/>
+            <w:hideMark/>
+          </w:tcPr>
+          <w:p>
+            <w:pPr>
+              <w:jc w:val="right"/>
+              <w:rPr>
+                <w:rFonts w:ascii="Calibri" w:eastAsia="Times New Roman" w:hAnsi="Calibri" w:cs="Calibri"/>
+                <w:color w:val="000000"/>
+                <w:sz w:val="22"/>
+                <w:szCs w:val="22"/>
+                <w:lang w:eastAsia="ru-RU"/>
+              </w:rPr>
+            </w:pPr>
+            <w:r>
+              <w:rPr>
+                <w:rFonts w:ascii="Calibri" w:hAnsi="Calibri" w:cs="Calibri"/>
+                <w:color w:val="000000"/>
+                <w:sz w:val="22"/>
+                <w:szCs w:val="22"/>
               </w:rPr>
               <w:t>1</w:t>
             </w:r>
@@ -9114,27 +9378,47 @@
           <w:tcPr>
             <w:tcW w:w="4420" w:type="dxa"/>
             <w:noWrap/>
-            <w:hideMark/>
-          </w:tcPr>
-          <w:p>
-            <w:pPr>
-              <w:rPr>
-                <w:rFonts w:ascii="Calibri" w:eastAsia="Times New Roman" w:hAnsi="Calibri" w:cs="Calibri"/>
-                <w:color w:val="000000"/>
-                <w:sz w:val="22"/>
-                <w:szCs w:val="22"/>
-                <w:lang w:eastAsia="ru-RU"/>
-              </w:rPr>
-            </w:pPr>
-            <w:r>
-              <w:rPr>
-                <w:rFonts w:ascii="Calibri" w:eastAsia="Times New Roman" w:hAnsi="Calibri" w:cs="Calibri"/>
-                <w:color w:val="000000"/>
-                <w:sz w:val="22"/>
-                <w:szCs w:val="22"/>
-                <w:lang w:eastAsia="ru-RU"/>
-              </w:rPr>
-              <w:t>Модуль импортирования клиентов</w:t>
+            <w:vAlign w:val="bottom"/>
+            <w:hideMark/>
+          </w:tcPr>
+          <w:p>
+            <w:pPr>
+              <w:rPr>
+                <w:rFonts w:ascii="Calibri" w:eastAsia="Times New Roman" w:hAnsi="Calibri" w:cs="Calibri"/>
+                <w:color w:val="000000"/>
+                <w:sz w:val="22"/>
+                <w:szCs w:val="22"/>
+                <w:lang w:eastAsia="ru-RU"/>
+              </w:rPr>
+            </w:pPr>
+            <w:r>
+              <w:rPr>
+                <w:rFonts w:ascii="Calibri" w:hAnsi="Calibri" w:cs="Calibri"/>
+                <w:color w:val="000000"/>
+                <w:sz w:val="22"/>
+                <w:szCs w:val="22"/>
+              </w:rPr>
+              <w:t>Модуль обновление кли</w:t>
+            </w:r>
+            <w:r>
+              <w:rPr>
+                <w:rFonts w:ascii="Calibri" w:hAnsi="Calibri" w:cs="Calibri"/>
+                <w:color w:val="000000"/>
+                <w:sz w:val="22"/>
+                <w:szCs w:val="22"/>
+              </w:rPr>
+              <w:t>е</w:t>
+            </w:r>
+            <w:bookmarkStart w:id="0" w:name="_GoBack"/>
+            <w:bookmarkEnd w:id="0"/>
+            <w:r>
+              <w:rPr>
+                <w:rFonts w:ascii="Calibri" w:hAnsi="Calibri" w:cs="Calibri"/>
+                <w:color w:val="000000"/>
+                <w:sz w:val="22"/>
+                <w:szCs w:val="22"/>
+              </w:rPr>
+              <w:t>нтской базы</w:t>
             </w:r>
           </w:p>
         </w:tc>
@@ -9142,28 +9426,28 @@
           <w:tcPr>
             <w:tcW w:w="2060" w:type="dxa"/>
             <w:noWrap/>
-            <w:hideMark/>
-          </w:tcPr>
-          <w:p>
-            <w:pPr>
-              <w:jc w:val="right"/>
-              <w:rPr>
-                <w:rFonts w:ascii="Calibri" w:eastAsia="Times New Roman" w:hAnsi="Calibri" w:cs="Calibri"/>
-                <w:color w:val="000000"/>
-                <w:sz w:val="22"/>
-                <w:szCs w:val="22"/>
-                <w:lang w:eastAsia="ru-RU"/>
-              </w:rPr>
-            </w:pPr>
-            <w:r>
-              <w:rPr>
-                <w:rFonts w:ascii="Calibri" w:eastAsia="Times New Roman" w:hAnsi="Calibri" w:cs="Calibri"/>
-                <w:color w:val="000000"/>
-                <w:sz w:val="22"/>
-                <w:szCs w:val="22"/>
-                <w:lang w:eastAsia="ru-RU"/>
-              </w:rPr>
-              <w:t>3</w:t>
+            <w:vAlign w:val="bottom"/>
+            <w:hideMark/>
+          </w:tcPr>
+          <w:p>
+            <w:pPr>
+              <w:jc w:val="right"/>
+              <w:rPr>
+                <w:rFonts w:ascii="Calibri" w:eastAsia="Times New Roman" w:hAnsi="Calibri" w:cs="Calibri"/>
+                <w:color w:val="000000"/>
+                <w:sz w:val="22"/>
+                <w:szCs w:val="22"/>
+                <w:lang w:eastAsia="ru-RU"/>
+              </w:rPr>
+            </w:pPr>
+            <w:r>
+              <w:rPr>
+                <w:rFonts w:ascii="Calibri" w:hAnsi="Calibri" w:cs="Calibri"/>
+                <w:color w:val="000000"/>
+                <w:sz w:val="22"/>
+                <w:szCs w:val="22"/>
+              </w:rPr>
+              <w:t>2</w:t>
             </w:r>
           </w:p>
         </w:tc>
@@ -9171,28 +9455,28 @@
           <w:tcPr>
             <w:tcW w:w="2420" w:type="dxa"/>
             <w:noWrap/>
-            <w:hideMark/>
-          </w:tcPr>
-          <w:p>
-            <w:pPr>
-              <w:jc w:val="right"/>
-              <w:rPr>
-                <w:rFonts w:ascii="Calibri" w:eastAsia="Times New Roman" w:hAnsi="Calibri" w:cs="Calibri"/>
-                <w:color w:val="000000"/>
-                <w:sz w:val="22"/>
-                <w:szCs w:val="22"/>
-                <w:lang w:eastAsia="ru-RU"/>
-              </w:rPr>
-            </w:pPr>
-            <w:r>
-              <w:rPr>
-                <w:rFonts w:ascii="Calibri" w:eastAsia="Times New Roman" w:hAnsi="Calibri" w:cs="Calibri"/>
-                <w:color w:val="000000"/>
-                <w:sz w:val="22"/>
-                <w:szCs w:val="22"/>
-                <w:lang w:eastAsia="ru-RU"/>
-              </w:rPr>
-              <w:t>3</w:t>
+            <w:vAlign w:val="bottom"/>
+            <w:hideMark/>
+          </w:tcPr>
+          <w:p>
+            <w:pPr>
+              <w:jc w:val="right"/>
+              <w:rPr>
+                <w:rFonts w:ascii="Calibri" w:eastAsia="Times New Roman" w:hAnsi="Calibri" w:cs="Calibri"/>
+                <w:color w:val="000000"/>
+                <w:sz w:val="22"/>
+                <w:szCs w:val="22"/>
+                <w:lang w:eastAsia="ru-RU"/>
+              </w:rPr>
+            </w:pPr>
+            <w:r>
+              <w:rPr>
+                <w:rFonts w:ascii="Calibri" w:hAnsi="Calibri" w:cs="Calibri"/>
+                <w:color w:val="000000"/>
+                <w:sz w:val="22"/>
+                <w:szCs w:val="22"/>
+              </w:rPr>
+              <w:t>5</w:t>
             </w:r>
           </w:p>
         </w:tc>
@@ -9204,28 +9488,28 @@
         </w:trPr>
         <w:tc>
           <w:tcPr>
-            <w:tcW w:w="320" w:type="dxa"/>
-            <w:noWrap/>
-            <w:hideMark/>
-          </w:tcPr>
-          <w:p>
-            <w:pPr>
-              <w:jc w:val="right"/>
-              <w:rPr>
-                <w:rFonts w:ascii="Calibri" w:eastAsia="Times New Roman" w:hAnsi="Calibri" w:cs="Calibri"/>
-                <w:color w:val="000000"/>
-                <w:sz w:val="22"/>
-                <w:szCs w:val="22"/>
-                <w:lang w:eastAsia="ru-RU"/>
-              </w:rPr>
-            </w:pPr>
-            <w:r>
-              <w:rPr>
-                <w:rFonts w:ascii="Calibri" w:eastAsia="Times New Roman" w:hAnsi="Calibri" w:cs="Calibri"/>
-                <w:color w:val="000000"/>
-                <w:sz w:val="22"/>
-                <w:szCs w:val="22"/>
-                <w:lang w:eastAsia="ru-RU"/>
+            <w:tcW w:w="440" w:type="dxa"/>
+            <w:noWrap/>
+            <w:vAlign w:val="bottom"/>
+            <w:hideMark/>
+          </w:tcPr>
+          <w:p>
+            <w:pPr>
+              <w:jc w:val="right"/>
+              <w:rPr>
+                <w:rFonts w:ascii="Calibri" w:eastAsia="Times New Roman" w:hAnsi="Calibri" w:cs="Calibri"/>
+                <w:color w:val="000000"/>
+                <w:sz w:val="22"/>
+                <w:szCs w:val="22"/>
+                <w:lang w:eastAsia="ru-RU"/>
+              </w:rPr>
+            </w:pPr>
+            <w:r>
+              <w:rPr>
+                <w:rFonts w:ascii="Calibri" w:hAnsi="Calibri" w:cs="Calibri"/>
+                <w:color w:val="000000"/>
+                <w:sz w:val="22"/>
+                <w:szCs w:val="22"/>
               </w:rPr>
               <w:t>2</w:t>
             </w:r>
@@ -9235,49 +9519,27 @@
           <w:tcPr>
             <w:tcW w:w="4420" w:type="dxa"/>
             <w:noWrap/>
-            <w:hideMark/>
-          </w:tcPr>
-          <w:p>
-            <w:pPr>
-              <w:rPr>
-                <w:rFonts w:ascii="Calibri" w:eastAsia="Times New Roman" w:hAnsi="Calibri" w:cs="Calibri"/>
-                <w:color w:val="000000"/>
-                <w:sz w:val="22"/>
-                <w:szCs w:val="22"/>
-                <w:lang w:eastAsia="ru-RU"/>
-              </w:rPr>
-            </w:pPr>
-            <w:r>
-              <w:rPr>
-                <w:rFonts w:ascii="Calibri" w:eastAsia="Times New Roman" w:hAnsi="Calibri" w:cs="Calibri"/>
-                <w:color w:val="000000"/>
-                <w:sz w:val="22"/>
-                <w:szCs w:val="22"/>
-                <w:lang w:eastAsia="ru-RU"/>
-              </w:rPr>
-              <w:t xml:space="preserve">Модуль обновление </w:t>
-            </w:r>
-            <w:proofErr w:type="spellStart"/>
-            <w:r>
-              <w:rPr>
-                <w:rFonts w:ascii="Calibri" w:eastAsia="Times New Roman" w:hAnsi="Calibri" w:cs="Calibri"/>
-                <w:color w:val="000000"/>
-                <w:sz w:val="22"/>
-                <w:szCs w:val="22"/>
-                <w:lang w:eastAsia="ru-RU"/>
-              </w:rPr>
-              <w:t>клинтской</w:t>
-            </w:r>
-            <w:proofErr w:type="spellEnd"/>
-            <w:r>
-              <w:rPr>
-                <w:rFonts w:ascii="Calibri" w:eastAsia="Times New Roman" w:hAnsi="Calibri" w:cs="Calibri"/>
-                <w:color w:val="000000"/>
-                <w:sz w:val="22"/>
-                <w:szCs w:val="22"/>
-                <w:lang w:eastAsia="ru-RU"/>
-              </w:rPr>
-              <w:t xml:space="preserve"> базы</w:t>
+            <w:vAlign w:val="bottom"/>
+            <w:hideMark/>
+          </w:tcPr>
+          <w:p>
+            <w:pPr>
+              <w:rPr>
+                <w:rFonts w:ascii="Calibri" w:eastAsia="Times New Roman" w:hAnsi="Calibri" w:cs="Calibri"/>
+                <w:color w:val="000000"/>
+                <w:sz w:val="22"/>
+                <w:szCs w:val="22"/>
+                <w:lang w:eastAsia="ru-RU"/>
+              </w:rPr>
+            </w:pPr>
+            <w:r>
+              <w:rPr>
+                <w:rFonts w:ascii="Calibri" w:hAnsi="Calibri" w:cs="Calibri"/>
+                <w:color w:val="000000"/>
+                <w:sz w:val="22"/>
+                <w:szCs w:val="22"/>
+              </w:rPr>
+              <w:t>Модуль импортирования клиентов</w:t>
             </w:r>
           </w:p>
         </w:tc>
@@ -9285,28 +9547,28 @@
           <w:tcPr>
             <w:tcW w:w="2060" w:type="dxa"/>
             <w:noWrap/>
-            <w:hideMark/>
-          </w:tcPr>
-          <w:p>
-            <w:pPr>
-              <w:jc w:val="right"/>
-              <w:rPr>
-                <w:rFonts w:ascii="Calibri" w:eastAsia="Times New Roman" w:hAnsi="Calibri" w:cs="Calibri"/>
-                <w:color w:val="000000"/>
-                <w:sz w:val="22"/>
-                <w:szCs w:val="22"/>
-                <w:lang w:eastAsia="ru-RU"/>
-              </w:rPr>
-            </w:pPr>
-            <w:r>
-              <w:rPr>
-                <w:rFonts w:ascii="Calibri" w:eastAsia="Times New Roman" w:hAnsi="Calibri" w:cs="Calibri"/>
-                <w:color w:val="000000"/>
-                <w:sz w:val="22"/>
-                <w:szCs w:val="22"/>
-                <w:lang w:eastAsia="ru-RU"/>
-              </w:rPr>
-              <w:t>2</w:t>
+            <w:vAlign w:val="bottom"/>
+            <w:hideMark/>
+          </w:tcPr>
+          <w:p>
+            <w:pPr>
+              <w:jc w:val="right"/>
+              <w:rPr>
+                <w:rFonts w:ascii="Calibri" w:eastAsia="Times New Roman" w:hAnsi="Calibri" w:cs="Calibri"/>
+                <w:color w:val="000000"/>
+                <w:sz w:val="22"/>
+                <w:szCs w:val="22"/>
+                <w:lang w:eastAsia="ru-RU"/>
+              </w:rPr>
+            </w:pPr>
+            <w:r>
+              <w:rPr>
+                <w:rFonts w:ascii="Calibri" w:hAnsi="Calibri" w:cs="Calibri"/>
+                <w:color w:val="000000"/>
+                <w:sz w:val="22"/>
+                <w:szCs w:val="22"/>
+              </w:rPr>
+              <w:t>3</w:t>
             </w:r>
           </w:p>
         </w:tc>
@@ -9314,28 +9576,28 @@
           <w:tcPr>
             <w:tcW w:w="2420" w:type="dxa"/>
             <w:noWrap/>
-            <w:hideMark/>
-          </w:tcPr>
-          <w:p>
-            <w:pPr>
-              <w:jc w:val="right"/>
-              <w:rPr>
-                <w:rFonts w:ascii="Calibri" w:eastAsia="Times New Roman" w:hAnsi="Calibri" w:cs="Calibri"/>
-                <w:color w:val="000000"/>
-                <w:sz w:val="22"/>
-                <w:szCs w:val="22"/>
-                <w:lang w:eastAsia="ru-RU"/>
-              </w:rPr>
-            </w:pPr>
-            <w:r>
-              <w:rPr>
-                <w:rFonts w:ascii="Calibri" w:eastAsia="Times New Roman" w:hAnsi="Calibri" w:cs="Calibri"/>
-                <w:color w:val="000000"/>
-                <w:sz w:val="22"/>
-                <w:szCs w:val="22"/>
-                <w:lang w:eastAsia="ru-RU"/>
-              </w:rPr>
-              <w:t>2</w:t>
+            <w:vAlign w:val="bottom"/>
+            <w:hideMark/>
+          </w:tcPr>
+          <w:p>
+            <w:pPr>
+              <w:jc w:val="right"/>
+              <w:rPr>
+                <w:rFonts w:ascii="Calibri" w:eastAsia="Times New Roman" w:hAnsi="Calibri" w:cs="Calibri"/>
+                <w:color w:val="000000"/>
+                <w:sz w:val="22"/>
+                <w:szCs w:val="22"/>
+                <w:lang w:eastAsia="ru-RU"/>
+              </w:rPr>
+            </w:pPr>
+            <w:r>
+              <w:rPr>
+                <w:rFonts w:ascii="Calibri" w:hAnsi="Calibri" w:cs="Calibri"/>
+                <w:color w:val="000000"/>
+                <w:sz w:val="22"/>
+                <w:szCs w:val="22"/>
+              </w:rPr>
+              <w:t>6</w:t>
             </w:r>
           </w:p>
         </w:tc>
@@ -9347,28 +9609,28 @@
         </w:trPr>
         <w:tc>
           <w:tcPr>
-            <w:tcW w:w="320" w:type="dxa"/>
-            <w:noWrap/>
-            <w:hideMark/>
-          </w:tcPr>
-          <w:p>
-            <w:pPr>
-              <w:jc w:val="right"/>
-              <w:rPr>
-                <w:rFonts w:ascii="Calibri" w:eastAsia="Times New Roman" w:hAnsi="Calibri" w:cs="Calibri"/>
-                <w:color w:val="000000"/>
-                <w:sz w:val="22"/>
-                <w:szCs w:val="22"/>
-                <w:lang w:eastAsia="ru-RU"/>
-              </w:rPr>
-            </w:pPr>
-            <w:r>
-              <w:rPr>
-                <w:rFonts w:ascii="Calibri" w:eastAsia="Times New Roman" w:hAnsi="Calibri" w:cs="Calibri"/>
-                <w:color w:val="000000"/>
-                <w:sz w:val="22"/>
-                <w:szCs w:val="22"/>
-                <w:lang w:eastAsia="ru-RU"/>
+            <w:tcW w:w="440" w:type="dxa"/>
+            <w:noWrap/>
+            <w:vAlign w:val="bottom"/>
+            <w:hideMark/>
+          </w:tcPr>
+          <w:p>
+            <w:pPr>
+              <w:jc w:val="right"/>
+              <w:rPr>
+                <w:rFonts w:ascii="Calibri" w:eastAsia="Times New Roman" w:hAnsi="Calibri" w:cs="Calibri"/>
+                <w:color w:val="000000"/>
+                <w:sz w:val="22"/>
+                <w:szCs w:val="22"/>
+                <w:lang w:eastAsia="ru-RU"/>
+              </w:rPr>
+            </w:pPr>
+            <w:r>
+              <w:rPr>
+                <w:rFonts w:ascii="Calibri" w:hAnsi="Calibri" w:cs="Calibri"/>
+                <w:color w:val="000000"/>
+                <w:sz w:val="22"/>
+                <w:szCs w:val="22"/>
               </w:rPr>
               <w:t>3</w:t>
             </w:r>
@@ -9378,25 +9640,25 @@
           <w:tcPr>
             <w:tcW w:w="4420" w:type="dxa"/>
             <w:noWrap/>
-            <w:hideMark/>
-          </w:tcPr>
-          <w:p>
-            <w:pPr>
-              <w:rPr>
-                <w:rFonts w:ascii="Calibri" w:eastAsia="Times New Roman" w:hAnsi="Calibri" w:cs="Calibri"/>
-                <w:color w:val="000000"/>
-                <w:sz w:val="22"/>
-                <w:szCs w:val="22"/>
-                <w:lang w:eastAsia="ru-RU"/>
-              </w:rPr>
-            </w:pPr>
-            <w:r>
-              <w:rPr>
-                <w:rFonts w:ascii="Calibri" w:eastAsia="Times New Roman" w:hAnsi="Calibri" w:cs="Calibri"/>
-                <w:color w:val="000000"/>
-                <w:sz w:val="22"/>
-                <w:szCs w:val="22"/>
-                <w:lang w:eastAsia="ru-RU"/>
+            <w:vAlign w:val="bottom"/>
+            <w:hideMark/>
+          </w:tcPr>
+          <w:p>
+            <w:pPr>
+              <w:rPr>
+                <w:rFonts w:ascii="Calibri" w:eastAsia="Times New Roman" w:hAnsi="Calibri" w:cs="Calibri"/>
+                <w:color w:val="000000"/>
+                <w:sz w:val="22"/>
+                <w:szCs w:val="22"/>
+                <w:lang w:eastAsia="ru-RU"/>
+              </w:rPr>
+            </w:pPr>
+            <w:r>
+              <w:rPr>
+                <w:rFonts w:ascii="Calibri" w:hAnsi="Calibri" w:cs="Calibri"/>
+                <w:color w:val="000000"/>
+                <w:sz w:val="22"/>
+                <w:szCs w:val="22"/>
               </w:rPr>
               <w:t>Клиентская база</w:t>
             </w:r>
@@ -9406,26 +9668,26 @@
           <w:tcPr>
             <w:tcW w:w="2060" w:type="dxa"/>
             <w:noWrap/>
-            <w:hideMark/>
-          </w:tcPr>
-          <w:p>
-            <w:pPr>
-              <w:jc w:val="right"/>
-              <w:rPr>
-                <w:rFonts w:ascii="Calibri" w:eastAsia="Times New Roman" w:hAnsi="Calibri" w:cs="Calibri"/>
-                <w:color w:val="000000"/>
-                <w:sz w:val="22"/>
-                <w:szCs w:val="22"/>
-                <w:lang w:eastAsia="ru-RU"/>
-              </w:rPr>
-            </w:pPr>
-            <w:r>
-              <w:rPr>
-                <w:rFonts w:ascii="Calibri" w:eastAsia="Times New Roman" w:hAnsi="Calibri" w:cs="Calibri"/>
-                <w:color w:val="000000"/>
-                <w:sz w:val="22"/>
-                <w:szCs w:val="22"/>
-                <w:lang w:eastAsia="ru-RU"/>
+            <w:vAlign w:val="bottom"/>
+            <w:hideMark/>
+          </w:tcPr>
+          <w:p>
+            <w:pPr>
+              <w:jc w:val="right"/>
+              <w:rPr>
+                <w:rFonts w:ascii="Calibri" w:eastAsia="Times New Roman" w:hAnsi="Calibri" w:cs="Calibri"/>
+                <w:color w:val="000000"/>
+                <w:sz w:val="22"/>
+                <w:szCs w:val="22"/>
+                <w:lang w:eastAsia="ru-RU"/>
+              </w:rPr>
+            </w:pPr>
+            <w:r>
+              <w:rPr>
+                <w:rFonts w:ascii="Calibri" w:hAnsi="Calibri" w:cs="Calibri"/>
+                <w:color w:val="000000"/>
+                <w:sz w:val="22"/>
+                <w:szCs w:val="22"/>
               </w:rPr>
               <w:t>1</w:t>
             </w:r>
@@ -9435,28 +9697,28 @@
           <w:tcPr>
             <w:tcW w:w="2420" w:type="dxa"/>
             <w:noWrap/>
-            <w:hideMark/>
-          </w:tcPr>
-          <w:p>
-            <w:pPr>
-              <w:jc w:val="right"/>
-              <w:rPr>
-                <w:rFonts w:ascii="Calibri" w:eastAsia="Times New Roman" w:hAnsi="Calibri" w:cs="Calibri"/>
-                <w:color w:val="000000"/>
-                <w:sz w:val="22"/>
-                <w:szCs w:val="22"/>
-                <w:lang w:eastAsia="ru-RU"/>
-              </w:rPr>
-            </w:pPr>
-            <w:r>
-              <w:rPr>
-                <w:rFonts w:ascii="Calibri" w:eastAsia="Times New Roman" w:hAnsi="Calibri" w:cs="Calibri"/>
-                <w:color w:val="000000"/>
-                <w:sz w:val="22"/>
-                <w:szCs w:val="22"/>
-                <w:lang w:eastAsia="ru-RU"/>
-              </w:rPr>
-              <w:t>1</w:t>
+            <w:vAlign w:val="bottom"/>
+            <w:hideMark/>
+          </w:tcPr>
+          <w:p>
+            <w:pPr>
+              <w:jc w:val="right"/>
+              <w:rPr>
+                <w:rFonts w:ascii="Calibri" w:eastAsia="Times New Roman" w:hAnsi="Calibri" w:cs="Calibri"/>
+                <w:color w:val="000000"/>
+                <w:sz w:val="22"/>
+                <w:szCs w:val="22"/>
+                <w:lang w:eastAsia="ru-RU"/>
+              </w:rPr>
+            </w:pPr>
+            <w:r>
+              <w:rPr>
+                <w:rFonts w:ascii="Calibri" w:hAnsi="Calibri" w:cs="Calibri"/>
+                <w:color w:val="000000"/>
+                <w:sz w:val="22"/>
+                <w:szCs w:val="22"/>
+              </w:rPr>
+              <w:t>4</w:t>
             </w:r>
           </w:p>
         </w:tc>
@@ -9468,28 +9730,28 @@
         </w:trPr>
         <w:tc>
           <w:tcPr>
-            <w:tcW w:w="320" w:type="dxa"/>
-            <w:noWrap/>
-            <w:hideMark/>
-          </w:tcPr>
-          <w:p>
-            <w:pPr>
-              <w:jc w:val="right"/>
-              <w:rPr>
-                <w:rFonts w:ascii="Calibri" w:eastAsia="Times New Roman" w:hAnsi="Calibri" w:cs="Calibri"/>
-                <w:color w:val="000000"/>
-                <w:sz w:val="22"/>
-                <w:szCs w:val="22"/>
-                <w:lang w:eastAsia="ru-RU"/>
-              </w:rPr>
-            </w:pPr>
-            <w:r>
-              <w:rPr>
-                <w:rFonts w:ascii="Calibri" w:eastAsia="Times New Roman" w:hAnsi="Calibri" w:cs="Calibri"/>
-                <w:color w:val="000000"/>
-                <w:sz w:val="22"/>
-                <w:szCs w:val="22"/>
-                <w:lang w:eastAsia="ru-RU"/>
+            <w:tcW w:w="440" w:type="dxa"/>
+            <w:noWrap/>
+            <w:vAlign w:val="bottom"/>
+            <w:hideMark/>
+          </w:tcPr>
+          <w:p>
+            <w:pPr>
+              <w:jc w:val="right"/>
+              <w:rPr>
+                <w:rFonts w:ascii="Calibri" w:eastAsia="Times New Roman" w:hAnsi="Calibri" w:cs="Calibri"/>
+                <w:color w:val="000000"/>
+                <w:sz w:val="22"/>
+                <w:szCs w:val="22"/>
+                <w:lang w:eastAsia="ru-RU"/>
+              </w:rPr>
+            </w:pPr>
+            <w:r>
+              <w:rPr>
+                <w:rFonts w:ascii="Calibri" w:hAnsi="Calibri" w:cs="Calibri"/>
+                <w:color w:val="000000"/>
+                <w:sz w:val="22"/>
+                <w:szCs w:val="22"/>
               </w:rPr>
               <w:t>4</w:t>
             </w:r>
@@ -9499,25 +9761,25 @@
           <w:tcPr>
             <w:tcW w:w="4420" w:type="dxa"/>
             <w:noWrap/>
-            <w:hideMark/>
-          </w:tcPr>
-          <w:p>
-            <w:pPr>
-              <w:rPr>
-                <w:rFonts w:ascii="Calibri" w:eastAsia="Times New Roman" w:hAnsi="Calibri" w:cs="Calibri"/>
-                <w:color w:val="000000"/>
-                <w:sz w:val="22"/>
-                <w:szCs w:val="22"/>
-                <w:lang w:eastAsia="ru-RU"/>
-              </w:rPr>
-            </w:pPr>
-            <w:r>
-              <w:rPr>
-                <w:rFonts w:ascii="Calibri" w:eastAsia="Times New Roman" w:hAnsi="Calibri" w:cs="Calibri"/>
-                <w:color w:val="000000"/>
-                <w:sz w:val="22"/>
-                <w:szCs w:val="22"/>
-                <w:lang w:eastAsia="ru-RU"/>
+            <w:vAlign w:val="bottom"/>
+            <w:hideMark/>
+          </w:tcPr>
+          <w:p>
+            <w:pPr>
+              <w:rPr>
+                <w:rFonts w:ascii="Calibri" w:eastAsia="Times New Roman" w:hAnsi="Calibri" w:cs="Calibri"/>
+                <w:color w:val="000000"/>
+                <w:sz w:val="22"/>
+                <w:szCs w:val="22"/>
+                <w:lang w:eastAsia="ru-RU"/>
+              </w:rPr>
+            </w:pPr>
+            <w:r>
+              <w:rPr>
+                <w:rFonts w:ascii="Calibri" w:hAnsi="Calibri" w:cs="Calibri"/>
+                <w:color w:val="000000"/>
+                <w:sz w:val="22"/>
+                <w:szCs w:val="22"/>
               </w:rPr>
               <w:t>Модуль управления данными о сделках</w:t>
             </w:r>
@@ -9527,28 +9789,28 @@
           <w:tcPr>
             <w:tcW w:w="2060" w:type="dxa"/>
             <w:noWrap/>
-            <w:hideMark/>
-          </w:tcPr>
-          <w:p>
-            <w:pPr>
-              <w:jc w:val="right"/>
-              <w:rPr>
-                <w:rFonts w:ascii="Calibri" w:eastAsia="Times New Roman" w:hAnsi="Calibri" w:cs="Calibri"/>
-                <w:color w:val="000000"/>
-                <w:sz w:val="22"/>
-                <w:szCs w:val="22"/>
-                <w:lang w:eastAsia="ru-RU"/>
-              </w:rPr>
-            </w:pPr>
-            <w:r>
-              <w:rPr>
-                <w:rFonts w:ascii="Calibri" w:eastAsia="Times New Roman" w:hAnsi="Calibri" w:cs="Calibri"/>
-                <w:color w:val="000000"/>
-                <w:sz w:val="22"/>
-                <w:szCs w:val="22"/>
-                <w:lang w:eastAsia="ru-RU"/>
-              </w:rPr>
-              <w:t>5</w:t>
+            <w:vAlign w:val="bottom"/>
+            <w:hideMark/>
+          </w:tcPr>
+          <w:p>
+            <w:pPr>
+              <w:jc w:val="right"/>
+              <w:rPr>
+                <w:rFonts w:ascii="Calibri" w:eastAsia="Times New Roman" w:hAnsi="Calibri" w:cs="Calibri"/>
+                <w:color w:val="000000"/>
+                <w:sz w:val="22"/>
+                <w:szCs w:val="22"/>
+                <w:lang w:eastAsia="ru-RU"/>
+              </w:rPr>
+            </w:pPr>
+            <w:r>
+              <w:rPr>
+                <w:rFonts w:ascii="Calibri" w:hAnsi="Calibri" w:cs="Calibri"/>
+                <w:color w:val="000000"/>
+                <w:sz w:val="22"/>
+                <w:szCs w:val="22"/>
+              </w:rPr>
+              <w:t>7</w:t>
             </w:r>
           </w:p>
         </w:tc>
@@ -9556,28 +9818,28 @@
           <w:tcPr>
             <w:tcW w:w="2420" w:type="dxa"/>
             <w:noWrap/>
-            <w:hideMark/>
-          </w:tcPr>
-          <w:p>
-            <w:pPr>
-              <w:jc w:val="right"/>
-              <w:rPr>
-                <w:rFonts w:ascii="Calibri" w:eastAsia="Times New Roman" w:hAnsi="Calibri" w:cs="Calibri"/>
-                <w:color w:val="000000"/>
-                <w:sz w:val="22"/>
-                <w:szCs w:val="22"/>
-                <w:lang w:eastAsia="ru-RU"/>
-              </w:rPr>
-            </w:pPr>
-            <w:r>
-              <w:rPr>
-                <w:rFonts w:ascii="Calibri" w:eastAsia="Times New Roman" w:hAnsi="Calibri" w:cs="Calibri"/>
-                <w:color w:val="000000"/>
-                <w:sz w:val="22"/>
-                <w:szCs w:val="22"/>
-                <w:lang w:eastAsia="ru-RU"/>
-              </w:rPr>
-              <w:t>7</w:t>
+            <w:vAlign w:val="bottom"/>
+            <w:hideMark/>
+          </w:tcPr>
+          <w:p>
+            <w:pPr>
+              <w:jc w:val="right"/>
+              <w:rPr>
+                <w:rFonts w:ascii="Calibri" w:eastAsia="Times New Roman" w:hAnsi="Calibri" w:cs="Calibri"/>
+                <w:color w:val="000000"/>
+                <w:sz w:val="22"/>
+                <w:szCs w:val="22"/>
+                <w:lang w:eastAsia="ru-RU"/>
+              </w:rPr>
+            </w:pPr>
+            <w:r>
+              <w:rPr>
+                <w:rFonts w:ascii="Calibri" w:hAnsi="Calibri" w:cs="Calibri"/>
+                <w:color w:val="000000"/>
+                <w:sz w:val="22"/>
+                <w:szCs w:val="22"/>
+              </w:rPr>
+              <w:t>1</w:t>
             </w:r>
           </w:p>
         </w:tc>
@@ -9589,28 +9851,28 @@
         </w:trPr>
         <w:tc>
           <w:tcPr>
-            <w:tcW w:w="320" w:type="dxa"/>
-            <w:noWrap/>
-            <w:hideMark/>
-          </w:tcPr>
-          <w:p>
-            <w:pPr>
-              <w:jc w:val="right"/>
-              <w:rPr>
-                <w:rFonts w:ascii="Calibri" w:eastAsia="Times New Roman" w:hAnsi="Calibri" w:cs="Calibri"/>
-                <w:color w:val="000000"/>
-                <w:sz w:val="22"/>
-                <w:szCs w:val="22"/>
-                <w:lang w:eastAsia="ru-RU"/>
-              </w:rPr>
-            </w:pPr>
-            <w:r>
-              <w:rPr>
-                <w:rFonts w:ascii="Calibri" w:eastAsia="Times New Roman" w:hAnsi="Calibri" w:cs="Calibri"/>
-                <w:color w:val="000000"/>
-                <w:sz w:val="22"/>
-                <w:szCs w:val="22"/>
-                <w:lang w:eastAsia="ru-RU"/>
+            <w:tcW w:w="440" w:type="dxa"/>
+            <w:noWrap/>
+            <w:vAlign w:val="bottom"/>
+            <w:hideMark/>
+          </w:tcPr>
+          <w:p>
+            <w:pPr>
+              <w:jc w:val="right"/>
+              <w:rPr>
+                <w:rFonts w:ascii="Calibri" w:eastAsia="Times New Roman" w:hAnsi="Calibri" w:cs="Calibri"/>
+                <w:color w:val="000000"/>
+                <w:sz w:val="22"/>
+                <w:szCs w:val="22"/>
+                <w:lang w:eastAsia="ru-RU"/>
+              </w:rPr>
+            </w:pPr>
+            <w:r>
+              <w:rPr>
+                <w:rFonts w:ascii="Calibri" w:hAnsi="Calibri" w:cs="Calibri"/>
+                <w:color w:val="000000"/>
+                <w:sz w:val="22"/>
+                <w:szCs w:val="22"/>
               </w:rPr>
               <w:t>5</w:t>
             </w:r>
@@ -9620,25 +9882,25 @@
           <w:tcPr>
             <w:tcW w:w="4420" w:type="dxa"/>
             <w:noWrap/>
-            <w:hideMark/>
-          </w:tcPr>
-          <w:p>
-            <w:pPr>
-              <w:rPr>
-                <w:rFonts w:ascii="Calibri" w:eastAsia="Times New Roman" w:hAnsi="Calibri" w:cs="Calibri"/>
-                <w:color w:val="000000"/>
-                <w:sz w:val="22"/>
-                <w:szCs w:val="22"/>
-                <w:lang w:eastAsia="ru-RU"/>
-              </w:rPr>
-            </w:pPr>
-            <w:r>
-              <w:rPr>
-                <w:rFonts w:ascii="Calibri" w:eastAsia="Times New Roman" w:hAnsi="Calibri" w:cs="Calibri"/>
-                <w:color w:val="000000"/>
-                <w:sz w:val="22"/>
-                <w:szCs w:val="22"/>
-                <w:lang w:eastAsia="ru-RU"/>
+            <w:vAlign w:val="bottom"/>
+            <w:hideMark/>
+          </w:tcPr>
+          <w:p>
+            <w:pPr>
+              <w:rPr>
+                <w:rFonts w:ascii="Calibri" w:eastAsia="Times New Roman" w:hAnsi="Calibri" w:cs="Calibri"/>
+                <w:color w:val="000000"/>
+                <w:sz w:val="22"/>
+                <w:szCs w:val="22"/>
+                <w:lang w:eastAsia="ru-RU"/>
+              </w:rPr>
+            </w:pPr>
+            <w:r>
+              <w:rPr>
+                <w:rFonts w:ascii="Calibri" w:hAnsi="Calibri" w:cs="Calibri"/>
+                <w:color w:val="000000"/>
+                <w:sz w:val="22"/>
+                <w:szCs w:val="22"/>
               </w:rPr>
               <w:t>База данных сделок</w:t>
             </w:r>
@@ -9648,28 +9910,28 @@
           <w:tcPr>
             <w:tcW w:w="2060" w:type="dxa"/>
             <w:noWrap/>
-            <w:hideMark/>
-          </w:tcPr>
-          <w:p>
-            <w:pPr>
-              <w:jc w:val="right"/>
-              <w:rPr>
-                <w:rFonts w:ascii="Calibri" w:eastAsia="Times New Roman" w:hAnsi="Calibri" w:cs="Calibri"/>
-                <w:color w:val="000000"/>
-                <w:sz w:val="22"/>
-                <w:szCs w:val="22"/>
-                <w:lang w:eastAsia="ru-RU"/>
-              </w:rPr>
-            </w:pPr>
-            <w:r>
-              <w:rPr>
-                <w:rFonts w:ascii="Calibri" w:eastAsia="Times New Roman" w:hAnsi="Calibri" w:cs="Calibri"/>
-                <w:color w:val="000000"/>
-                <w:sz w:val="22"/>
-                <w:szCs w:val="22"/>
-                <w:lang w:eastAsia="ru-RU"/>
-              </w:rPr>
-              <w:t>4</w:t>
+            <w:vAlign w:val="bottom"/>
+            <w:hideMark/>
+          </w:tcPr>
+          <w:p>
+            <w:pPr>
+              <w:jc w:val="right"/>
+              <w:rPr>
+                <w:rFonts w:ascii="Calibri" w:eastAsia="Times New Roman" w:hAnsi="Calibri" w:cs="Calibri"/>
+                <w:color w:val="000000"/>
+                <w:sz w:val="22"/>
+                <w:szCs w:val="22"/>
+                <w:lang w:eastAsia="ru-RU"/>
+              </w:rPr>
+            </w:pPr>
+            <w:r>
+              <w:rPr>
+                <w:rFonts w:ascii="Calibri" w:hAnsi="Calibri" w:cs="Calibri"/>
+                <w:color w:val="000000"/>
+                <w:sz w:val="22"/>
+                <w:szCs w:val="22"/>
+              </w:rPr>
+              <w:t>6</w:t>
             </w:r>
           </w:p>
         </w:tc>
@@ -9677,28 +9939,28 @@
           <w:tcPr>
             <w:tcW w:w="2420" w:type="dxa"/>
             <w:noWrap/>
-            <w:hideMark/>
-          </w:tcPr>
-          <w:p>
-            <w:pPr>
-              <w:jc w:val="right"/>
-              <w:rPr>
-                <w:rFonts w:ascii="Calibri" w:eastAsia="Times New Roman" w:hAnsi="Calibri" w:cs="Calibri"/>
-                <w:color w:val="000000"/>
-                <w:sz w:val="22"/>
-                <w:szCs w:val="22"/>
-                <w:lang w:eastAsia="ru-RU"/>
-              </w:rPr>
-            </w:pPr>
-            <w:r>
-              <w:rPr>
-                <w:rFonts w:ascii="Calibri" w:eastAsia="Times New Roman" w:hAnsi="Calibri" w:cs="Calibri"/>
-                <w:color w:val="000000"/>
-                <w:sz w:val="22"/>
-                <w:szCs w:val="22"/>
-                <w:lang w:eastAsia="ru-RU"/>
-              </w:rPr>
-              <w:t>11</w:t>
+            <w:vAlign w:val="bottom"/>
+            <w:hideMark/>
+          </w:tcPr>
+          <w:p>
+            <w:pPr>
+              <w:jc w:val="right"/>
+              <w:rPr>
+                <w:rFonts w:ascii="Calibri" w:eastAsia="Times New Roman" w:hAnsi="Calibri" w:cs="Calibri"/>
+                <w:color w:val="000000"/>
+                <w:sz w:val="22"/>
+                <w:szCs w:val="22"/>
+                <w:lang w:eastAsia="ru-RU"/>
+              </w:rPr>
+            </w:pPr>
+            <w:r>
+              <w:rPr>
+                <w:rFonts w:ascii="Calibri" w:hAnsi="Calibri" w:cs="Calibri"/>
+                <w:color w:val="000000"/>
+                <w:sz w:val="22"/>
+                <w:szCs w:val="22"/>
+              </w:rPr>
+              <w:t>7</w:t>
             </w:r>
           </w:p>
         </w:tc>
@@ -9710,28 +9972,28 @@
         </w:trPr>
         <w:tc>
           <w:tcPr>
-            <w:tcW w:w="320" w:type="dxa"/>
-            <w:noWrap/>
-            <w:hideMark/>
-          </w:tcPr>
-          <w:p>
-            <w:pPr>
-              <w:jc w:val="right"/>
-              <w:rPr>
-                <w:rFonts w:ascii="Calibri" w:eastAsia="Times New Roman" w:hAnsi="Calibri" w:cs="Calibri"/>
-                <w:color w:val="000000"/>
-                <w:sz w:val="22"/>
-                <w:szCs w:val="22"/>
-                <w:lang w:eastAsia="ru-RU"/>
-              </w:rPr>
-            </w:pPr>
-            <w:r>
-              <w:rPr>
-                <w:rFonts w:ascii="Calibri" w:eastAsia="Times New Roman" w:hAnsi="Calibri" w:cs="Calibri"/>
-                <w:color w:val="000000"/>
-                <w:sz w:val="22"/>
-                <w:szCs w:val="22"/>
-                <w:lang w:eastAsia="ru-RU"/>
+            <w:tcW w:w="440" w:type="dxa"/>
+            <w:noWrap/>
+            <w:vAlign w:val="bottom"/>
+            <w:hideMark/>
+          </w:tcPr>
+          <w:p>
+            <w:pPr>
+              <w:jc w:val="right"/>
+              <w:rPr>
+                <w:rFonts w:ascii="Calibri" w:eastAsia="Times New Roman" w:hAnsi="Calibri" w:cs="Calibri"/>
+                <w:color w:val="000000"/>
+                <w:sz w:val="22"/>
+                <w:szCs w:val="22"/>
+                <w:lang w:eastAsia="ru-RU"/>
+              </w:rPr>
+            </w:pPr>
+            <w:r>
+              <w:rPr>
+                <w:rFonts w:ascii="Calibri" w:hAnsi="Calibri" w:cs="Calibri"/>
+                <w:color w:val="000000"/>
+                <w:sz w:val="22"/>
+                <w:szCs w:val="22"/>
               </w:rPr>
               <w:t>6</w:t>
             </w:r>
@@ -9741,25 +10003,25 @@
           <w:tcPr>
             <w:tcW w:w="4420" w:type="dxa"/>
             <w:noWrap/>
-            <w:hideMark/>
-          </w:tcPr>
-          <w:p>
-            <w:pPr>
-              <w:rPr>
-                <w:rFonts w:ascii="Calibri" w:eastAsia="Times New Roman" w:hAnsi="Calibri" w:cs="Calibri"/>
-                <w:color w:val="000000"/>
-                <w:sz w:val="22"/>
-                <w:szCs w:val="22"/>
-                <w:lang w:eastAsia="ru-RU"/>
-              </w:rPr>
-            </w:pPr>
-            <w:r>
-              <w:rPr>
-                <w:rFonts w:ascii="Calibri" w:eastAsia="Times New Roman" w:hAnsi="Calibri" w:cs="Calibri"/>
-                <w:color w:val="000000"/>
-                <w:sz w:val="22"/>
-                <w:szCs w:val="22"/>
-                <w:lang w:eastAsia="ru-RU"/>
+            <w:vAlign w:val="bottom"/>
+            <w:hideMark/>
+          </w:tcPr>
+          <w:p>
+            <w:pPr>
+              <w:rPr>
+                <w:rFonts w:ascii="Calibri" w:eastAsia="Times New Roman" w:hAnsi="Calibri" w:cs="Calibri"/>
+                <w:color w:val="000000"/>
+                <w:sz w:val="22"/>
+                <w:szCs w:val="22"/>
+                <w:lang w:eastAsia="ru-RU"/>
+              </w:rPr>
+            </w:pPr>
+            <w:r>
+              <w:rPr>
+                <w:rFonts w:ascii="Calibri" w:hAnsi="Calibri" w:cs="Calibri"/>
+                <w:color w:val="000000"/>
+                <w:sz w:val="22"/>
+                <w:szCs w:val="22"/>
               </w:rPr>
               <w:t>Модуль документооборота</w:t>
             </w:r>
@@ -9769,28 +10031,28 @@
           <w:tcPr>
             <w:tcW w:w="2060" w:type="dxa"/>
             <w:noWrap/>
-            <w:hideMark/>
-          </w:tcPr>
-          <w:p>
-            <w:pPr>
-              <w:jc w:val="right"/>
-              <w:rPr>
-                <w:rFonts w:ascii="Calibri" w:eastAsia="Times New Roman" w:hAnsi="Calibri" w:cs="Calibri"/>
-                <w:color w:val="000000"/>
-                <w:sz w:val="22"/>
-                <w:szCs w:val="22"/>
-                <w:lang w:eastAsia="ru-RU"/>
-              </w:rPr>
-            </w:pPr>
-            <w:r>
-              <w:rPr>
-                <w:rFonts w:ascii="Calibri" w:eastAsia="Times New Roman" w:hAnsi="Calibri" w:cs="Calibri"/>
-                <w:color w:val="000000"/>
-                <w:sz w:val="22"/>
-                <w:szCs w:val="22"/>
-                <w:lang w:eastAsia="ru-RU"/>
-              </w:rPr>
-              <w:t>7</w:t>
+            <w:vAlign w:val="bottom"/>
+            <w:hideMark/>
+          </w:tcPr>
+          <w:p>
+            <w:pPr>
+              <w:jc w:val="right"/>
+              <w:rPr>
+                <w:rFonts w:ascii="Calibri" w:eastAsia="Times New Roman" w:hAnsi="Calibri" w:cs="Calibri"/>
+                <w:color w:val="000000"/>
+                <w:sz w:val="22"/>
+                <w:szCs w:val="22"/>
+                <w:lang w:eastAsia="ru-RU"/>
+              </w:rPr>
+            </w:pPr>
+            <w:r>
+              <w:rPr>
+                <w:rFonts w:ascii="Calibri" w:hAnsi="Calibri" w:cs="Calibri"/>
+                <w:color w:val="000000"/>
+                <w:sz w:val="22"/>
+                <w:szCs w:val="22"/>
+              </w:rPr>
+              <w:t>5</w:t>
             </w:r>
           </w:p>
         </w:tc>
@@ -9798,28 +10060,28 @@
           <w:tcPr>
             <w:tcW w:w="2420" w:type="dxa"/>
             <w:noWrap/>
-            <w:hideMark/>
-          </w:tcPr>
-          <w:p>
-            <w:pPr>
-              <w:jc w:val="right"/>
-              <w:rPr>
-                <w:rFonts w:ascii="Calibri" w:eastAsia="Times New Roman" w:hAnsi="Calibri" w:cs="Calibri"/>
-                <w:color w:val="000000"/>
-                <w:sz w:val="22"/>
-                <w:szCs w:val="22"/>
-                <w:lang w:eastAsia="ru-RU"/>
-              </w:rPr>
-            </w:pPr>
-            <w:r>
-              <w:rPr>
-                <w:rFonts w:ascii="Calibri" w:eastAsia="Times New Roman" w:hAnsi="Calibri" w:cs="Calibri"/>
-                <w:color w:val="000000"/>
-                <w:sz w:val="22"/>
-                <w:szCs w:val="22"/>
-                <w:lang w:eastAsia="ru-RU"/>
-              </w:rPr>
-              <w:t>6</w:t>
+            <w:vAlign w:val="bottom"/>
+            <w:hideMark/>
+          </w:tcPr>
+          <w:p>
+            <w:pPr>
+              <w:jc w:val="right"/>
+              <w:rPr>
+                <w:rFonts w:ascii="Calibri" w:eastAsia="Times New Roman" w:hAnsi="Calibri" w:cs="Calibri"/>
+                <w:color w:val="000000"/>
+                <w:sz w:val="22"/>
+                <w:szCs w:val="22"/>
+                <w:lang w:eastAsia="ru-RU"/>
+              </w:rPr>
+            </w:pPr>
+            <w:r>
+              <w:rPr>
+                <w:rFonts w:ascii="Calibri" w:hAnsi="Calibri" w:cs="Calibri"/>
+                <w:color w:val="000000"/>
+                <w:sz w:val="22"/>
+                <w:szCs w:val="22"/>
+              </w:rPr>
+              <w:t>8</w:t>
             </w:r>
           </w:p>
         </w:tc>
@@ -9831,28 +10093,28 @@
         </w:trPr>
         <w:tc>
           <w:tcPr>
-            <w:tcW w:w="320" w:type="dxa"/>
-            <w:noWrap/>
-            <w:hideMark/>
-          </w:tcPr>
-          <w:p>
-            <w:pPr>
-              <w:jc w:val="right"/>
-              <w:rPr>
-                <w:rFonts w:ascii="Calibri" w:eastAsia="Times New Roman" w:hAnsi="Calibri" w:cs="Calibri"/>
-                <w:color w:val="000000"/>
-                <w:sz w:val="22"/>
-                <w:szCs w:val="22"/>
-                <w:lang w:eastAsia="ru-RU"/>
-              </w:rPr>
-            </w:pPr>
-            <w:r>
-              <w:rPr>
-                <w:rFonts w:ascii="Calibri" w:eastAsia="Times New Roman" w:hAnsi="Calibri" w:cs="Calibri"/>
-                <w:color w:val="000000"/>
-                <w:sz w:val="22"/>
-                <w:szCs w:val="22"/>
-                <w:lang w:eastAsia="ru-RU"/>
+            <w:tcW w:w="440" w:type="dxa"/>
+            <w:noWrap/>
+            <w:vAlign w:val="bottom"/>
+            <w:hideMark/>
+          </w:tcPr>
+          <w:p>
+            <w:pPr>
+              <w:jc w:val="right"/>
+              <w:rPr>
+                <w:rFonts w:ascii="Calibri" w:eastAsia="Times New Roman" w:hAnsi="Calibri" w:cs="Calibri"/>
+                <w:color w:val="000000"/>
+                <w:sz w:val="22"/>
+                <w:szCs w:val="22"/>
+                <w:lang w:eastAsia="ru-RU"/>
+              </w:rPr>
+            </w:pPr>
+            <w:r>
+              <w:rPr>
+                <w:rFonts w:ascii="Calibri" w:hAnsi="Calibri" w:cs="Calibri"/>
+                <w:color w:val="000000"/>
+                <w:sz w:val="22"/>
+                <w:szCs w:val="22"/>
               </w:rPr>
               <w:t>7</w:t>
             </w:r>
@@ -9862,25 +10124,25 @@
           <w:tcPr>
             <w:tcW w:w="4420" w:type="dxa"/>
             <w:noWrap/>
-            <w:hideMark/>
-          </w:tcPr>
-          <w:p>
-            <w:pPr>
-              <w:rPr>
-                <w:rFonts w:ascii="Calibri" w:eastAsia="Times New Roman" w:hAnsi="Calibri" w:cs="Calibri"/>
-                <w:color w:val="000000"/>
-                <w:sz w:val="22"/>
-                <w:szCs w:val="22"/>
-                <w:lang w:eastAsia="ru-RU"/>
-              </w:rPr>
-            </w:pPr>
-            <w:r>
-              <w:rPr>
-                <w:rFonts w:ascii="Calibri" w:eastAsia="Times New Roman" w:hAnsi="Calibri" w:cs="Calibri"/>
-                <w:color w:val="000000"/>
-                <w:sz w:val="22"/>
-                <w:szCs w:val="22"/>
-                <w:lang w:eastAsia="ru-RU"/>
+            <w:vAlign w:val="bottom"/>
+            <w:hideMark/>
+          </w:tcPr>
+          <w:p>
+            <w:pPr>
+              <w:rPr>
+                <w:rFonts w:ascii="Calibri" w:eastAsia="Times New Roman" w:hAnsi="Calibri" w:cs="Calibri"/>
+                <w:color w:val="000000"/>
+                <w:sz w:val="22"/>
+                <w:szCs w:val="22"/>
+                <w:lang w:eastAsia="ru-RU"/>
+              </w:rPr>
+            </w:pPr>
+            <w:r>
+              <w:rPr>
+                <w:rFonts w:ascii="Calibri" w:hAnsi="Calibri" w:cs="Calibri"/>
+                <w:color w:val="000000"/>
+                <w:sz w:val="22"/>
+                <w:szCs w:val="22"/>
               </w:rPr>
               <w:t>База документов</w:t>
             </w:r>
@@ -9890,28 +10152,28 @@
           <w:tcPr>
             <w:tcW w:w="2060" w:type="dxa"/>
             <w:noWrap/>
-            <w:hideMark/>
-          </w:tcPr>
-          <w:p>
-            <w:pPr>
-              <w:jc w:val="right"/>
-              <w:rPr>
-                <w:rFonts w:ascii="Calibri" w:eastAsia="Times New Roman" w:hAnsi="Calibri" w:cs="Calibri"/>
-                <w:color w:val="000000"/>
-                <w:sz w:val="22"/>
-                <w:szCs w:val="22"/>
-                <w:lang w:eastAsia="ru-RU"/>
-              </w:rPr>
-            </w:pPr>
-            <w:r>
-              <w:rPr>
-                <w:rFonts w:ascii="Calibri" w:eastAsia="Times New Roman" w:hAnsi="Calibri" w:cs="Calibri"/>
-                <w:color w:val="000000"/>
-                <w:sz w:val="22"/>
-                <w:szCs w:val="22"/>
-                <w:lang w:eastAsia="ru-RU"/>
-              </w:rPr>
-              <w:t>6</w:t>
+            <w:vAlign w:val="bottom"/>
+            <w:hideMark/>
+          </w:tcPr>
+          <w:p>
+            <w:pPr>
+              <w:jc w:val="right"/>
+              <w:rPr>
+                <w:rFonts w:ascii="Calibri" w:eastAsia="Times New Roman" w:hAnsi="Calibri" w:cs="Calibri"/>
+                <w:color w:val="000000"/>
+                <w:sz w:val="22"/>
+                <w:szCs w:val="22"/>
+                <w:lang w:eastAsia="ru-RU"/>
+              </w:rPr>
+            </w:pPr>
+            <w:r>
+              <w:rPr>
+                <w:rFonts w:ascii="Calibri" w:hAnsi="Calibri" w:cs="Calibri"/>
+                <w:color w:val="000000"/>
+                <w:sz w:val="22"/>
+                <w:szCs w:val="22"/>
+              </w:rPr>
+              <w:t>4</w:t>
             </w:r>
           </w:p>
         </w:tc>
@@ -9919,28 +10181,28 @@
           <w:tcPr>
             <w:tcW w:w="2420" w:type="dxa"/>
             <w:noWrap/>
-            <w:hideMark/>
-          </w:tcPr>
-          <w:p>
-            <w:pPr>
-              <w:jc w:val="right"/>
-              <w:rPr>
-                <w:rFonts w:ascii="Calibri" w:eastAsia="Times New Roman" w:hAnsi="Calibri" w:cs="Calibri"/>
-                <w:color w:val="000000"/>
-                <w:sz w:val="22"/>
-                <w:szCs w:val="22"/>
-                <w:lang w:eastAsia="ru-RU"/>
-              </w:rPr>
-            </w:pPr>
-            <w:r>
-              <w:rPr>
-                <w:rFonts w:ascii="Calibri" w:eastAsia="Times New Roman" w:hAnsi="Calibri" w:cs="Calibri"/>
-                <w:color w:val="000000"/>
-                <w:sz w:val="22"/>
-                <w:szCs w:val="22"/>
-                <w:lang w:eastAsia="ru-RU"/>
-              </w:rPr>
-              <w:t>10</w:t>
+            <w:vAlign w:val="bottom"/>
+            <w:hideMark/>
+          </w:tcPr>
+          <w:p>
+            <w:pPr>
+              <w:jc w:val="right"/>
+              <w:rPr>
+                <w:rFonts w:ascii="Calibri" w:eastAsia="Times New Roman" w:hAnsi="Calibri" w:cs="Calibri"/>
+                <w:color w:val="000000"/>
+                <w:sz w:val="22"/>
+                <w:szCs w:val="22"/>
+                <w:lang w:eastAsia="ru-RU"/>
+              </w:rPr>
+            </w:pPr>
+            <w:r>
+              <w:rPr>
+                <w:rFonts w:ascii="Calibri" w:hAnsi="Calibri" w:cs="Calibri"/>
+                <w:color w:val="000000"/>
+                <w:sz w:val="22"/>
+                <w:szCs w:val="22"/>
+              </w:rPr>
+              <w:t>9</w:t>
             </w:r>
           </w:p>
         </w:tc>
@@ -9952,28 +10214,28 @@
         </w:trPr>
         <w:tc>
           <w:tcPr>
-            <w:tcW w:w="320" w:type="dxa"/>
-            <w:noWrap/>
-            <w:hideMark/>
-          </w:tcPr>
-          <w:p>
-            <w:pPr>
-              <w:jc w:val="right"/>
-              <w:rPr>
-                <w:rFonts w:ascii="Calibri" w:eastAsia="Times New Roman" w:hAnsi="Calibri" w:cs="Calibri"/>
-                <w:color w:val="000000"/>
-                <w:sz w:val="22"/>
-                <w:szCs w:val="22"/>
-                <w:lang w:eastAsia="ru-RU"/>
-              </w:rPr>
-            </w:pPr>
-            <w:r>
-              <w:rPr>
-                <w:rFonts w:ascii="Calibri" w:eastAsia="Times New Roman" w:hAnsi="Calibri" w:cs="Calibri"/>
-                <w:color w:val="000000"/>
-                <w:sz w:val="22"/>
-                <w:szCs w:val="22"/>
-                <w:lang w:eastAsia="ru-RU"/>
+            <w:tcW w:w="440" w:type="dxa"/>
+            <w:noWrap/>
+            <w:vAlign w:val="bottom"/>
+            <w:hideMark/>
+          </w:tcPr>
+          <w:p>
+            <w:pPr>
+              <w:jc w:val="right"/>
+              <w:rPr>
+                <w:rFonts w:ascii="Calibri" w:eastAsia="Times New Roman" w:hAnsi="Calibri" w:cs="Calibri"/>
+                <w:color w:val="000000"/>
+                <w:sz w:val="22"/>
+                <w:szCs w:val="22"/>
+                <w:lang w:eastAsia="ru-RU"/>
+              </w:rPr>
+            </w:pPr>
+            <w:r>
+              <w:rPr>
+                <w:rFonts w:ascii="Calibri" w:hAnsi="Calibri" w:cs="Calibri"/>
+                <w:color w:val="000000"/>
+                <w:sz w:val="22"/>
+                <w:szCs w:val="22"/>
               </w:rPr>
               <w:t>8</w:t>
             </w:r>
@@ -9983,27 +10245,47 @@
           <w:tcPr>
             <w:tcW w:w="4420" w:type="dxa"/>
             <w:noWrap/>
-            <w:hideMark/>
-          </w:tcPr>
-          <w:p>
-            <w:pPr>
-              <w:rPr>
-                <w:rFonts w:ascii="Calibri" w:eastAsia="Times New Roman" w:hAnsi="Calibri" w:cs="Calibri"/>
-                <w:color w:val="000000"/>
-                <w:sz w:val="22"/>
-                <w:szCs w:val="22"/>
-                <w:lang w:eastAsia="ru-RU"/>
-              </w:rPr>
-            </w:pPr>
-            <w:r>
-              <w:rPr>
-                <w:rFonts w:ascii="Calibri" w:eastAsia="Times New Roman" w:hAnsi="Calibri" w:cs="Calibri"/>
-                <w:color w:val="000000"/>
-                <w:sz w:val="22"/>
-                <w:szCs w:val="22"/>
-                <w:lang w:eastAsia="ru-RU"/>
-              </w:rPr>
-              <w:t>База данных сотрудников</w:t>
+            <w:vAlign w:val="bottom"/>
+            <w:hideMark/>
+          </w:tcPr>
+          <w:p>
+            <w:pPr>
+              <w:rPr>
+                <w:rFonts w:ascii="Calibri" w:eastAsia="Times New Roman" w:hAnsi="Calibri" w:cs="Calibri"/>
+                <w:color w:val="000000"/>
+                <w:sz w:val="22"/>
+                <w:szCs w:val="22"/>
+                <w:lang w:eastAsia="ru-RU"/>
+              </w:rPr>
+            </w:pPr>
+            <w:r>
+              <w:rPr>
+                <w:rFonts w:ascii="Calibri" w:hAnsi="Calibri" w:cs="Calibri"/>
+                <w:color w:val="000000"/>
+                <w:sz w:val="22"/>
+                <w:szCs w:val="22"/>
+              </w:rPr>
+              <w:t xml:space="preserve">Модуль </w:t>
+            </w:r>
+            <w:proofErr w:type="spellStart"/>
+            <w:r>
+              <w:rPr>
+                <w:rFonts w:ascii="Calibri" w:hAnsi="Calibri" w:cs="Calibri"/>
+                <w:color w:val="000000"/>
+                <w:sz w:val="22"/>
+                <w:szCs w:val="22"/>
+              </w:rPr>
+              <w:t>менеджемнта</w:t>
+            </w:r>
+            <w:proofErr w:type="spellEnd"/>
+            <w:r>
+              <w:rPr>
+                <w:rFonts w:ascii="Calibri" w:hAnsi="Calibri" w:cs="Calibri"/>
+                <w:color w:val="000000"/>
+                <w:sz w:val="22"/>
+                <w:szCs w:val="22"/>
+              </w:rPr>
+              <w:t xml:space="preserve"> сотрудниками</w:t>
             </w:r>
           </w:p>
         </w:tc>
@@ -10011,28 +10293,28 @@
           <w:tcPr>
             <w:tcW w:w="2060" w:type="dxa"/>
             <w:noWrap/>
-            <w:hideMark/>
-          </w:tcPr>
-          <w:p>
-            <w:pPr>
-              <w:jc w:val="right"/>
-              <w:rPr>
-                <w:rFonts w:ascii="Calibri" w:eastAsia="Times New Roman" w:hAnsi="Calibri" w:cs="Calibri"/>
-                <w:color w:val="000000"/>
-                <w:sz w:val="22"/>
-                <w:szCs w:val="22"/>
-                <w:lang w:eastAsia="ru-RU"/>
-              </w:rPr>
-            </w:pPr>
-            <w:r>
-              <w:rPr>
-                <w:rFonts w:ascii="Calibri" w:eastAsia="Times New Roman" w:hAnsi="Calibri" w:cs="Calibri"/>
-                <w:color w:val="000000"/>
-                <w:sz w:val="22"/>
-                <w:szCs w:val="22"/>
-                <w:lang w:eastAsia="ru-RU"/>
-              </w:rPr>
-              <w:t>8</w:t>
+            <w:vAlign w:val="bottom"/>
+            <w:hideMark/>
+          </w:tcPr>
+          <w:p>
+            <w:pPr>
+              <w:jc w:val="right"/>
+              <w:rPr>
+                <w:rFonts w:ascii="Calibri" w:eastAsia="Times New Roman" w:hAnsi="Calibri" w:cs="Calibri"/>
+                <w:color w:val="000000"/>
+                <w:sz w:val="22"/>
+                <w:szCs w:val="22"/>
+                <w:lang w:eastAsia="ru-RU"/>
+              </w:rPr>
+            </w:pPr>
+            <w:r>
+              <w:rPr>
+                <w:rFonts w:ascii="Calibri" w:hAnsi="Calibri" w:cs="Calibri"/>
+                <w:color w:val="000000"/>
+                <w:sz w:val="22"/>
+                <w:szCs w:val="22"/>
+              </w:rPr>
+              <w:t>9</w:t>
             </w:r>
           </w:p>
         </w:tc>
@@ -10040,28 +10322,28 @@
           <w:tcPr>
             <w:tcW w:w="2420" w:type="dxa"/>
             <w:noWrap/>
-            <w:hideMark/>
-          </w:tcPr>
-          <w:p>
-            <w:pPr>
-              <w:jc w:val="right"/>
-              <w:rPr>
-                <w:rFonts w:ascii="Calibri" w:eastAsia="Times New Roman" w:hAnsi="Calibri" w:cs="Calibri"/>
-                <w:color w:val="000000"/>
-                <w:sz w:val="22"/>
-                <w:szCs w:val="22"/>
-                <w:lang w:eastAsia="ru-RU"/>
-              </w:rPr>
-            </w:pPr>
-            <w:r>
-              <w:rPr>
-                <w:rFonts w:ascii="Calibri" w:eastAsia="Times New Roman" w:hAnsi="Calibri" w:cs="Calibri"/>
-                <w:color w:val="000000"/>
-                <w:sz w:val="22"/>
-                <w:szCs w:val="22"/>
-                <w:lang w:eastAsia="ru-RU"/>
-              </w:rPr>
-              <w:t>8</w:t>
+            <w:vAlign w:val="bottom"/>
+            <w:hideMark/>
+          </w:tcPr>
+          <w:p>
+            <w:pPr>
+              <w:jc w:val="right"/>
+              <w:rPr>
+                <w:rFonts w:ascii="Calibri" w:eastAsia="Times New Roman" w:hAnsi="Calibri" w:cs="Calibri"/>
+                <w:color w:val="000000"/>
+                <w:sz w:val="22"/>
+                <w:szCs w:val="22"/>
+                <w:lang w:eastAsia="ru-RU"/>
+              </w:rPr>
+            </w:pPr>
+            <w:r>
+              <w:rPr>
+                <w:rFonts w:ascii="Calibri" w:hAnsi="Calibri" w:cs="Calibri"/>
+                <w:color w:val="000000"/>
+                <w:sz w:val="22"/>
+                <w:szCs w:val="22"/>
+              </w:rPr>
+              <w:t>1</w:t>
             </w:r>
           </w:p>
         </w:tc>
@@ -10073,28 +10355,28 @@
         </w:trPr>
         <w:tc>
           <w:tcPr>
-            <w:tcW w:w="320" w:type="dxa"/>
-            <w:noWrap/>
-            <w:hideMark/>
-          </w:tcPr>
-          <w:p>
-            <w:pPr>
-              <w:jc w:val="right"/>
-              <w:rPr>
-                <w:rFonts w:ascii="Calibri" w:eastAsia="Times New Roman" w:hAnsi="Calibri" w:cs="Calibri"/>
-                <w:color w:val="000000"/>
-                <w:sz w:val="22"/>
-                <w:szCs w:val="22"/>
-                <w:lang w:eastAsia="ru-RU"/>
-              </w:rPr>
-            </w:pPr>
-            <w:r>
-              <w:rPr>
-                <w:rFonts w:ascii="Calibri" w:eastAsia="Times New Roman" w:hAnsi="Calibri" w:cs="Calibri"/>
-                <w:color w:val="000000"/>
-                <w:sz w:val="22"/>
-                <w:szCs w:val="22"/>
-                <w:lang w:eastAsia="ru-RU"/>
+            <w:tcW w:w="440" w:type="dxa"/>
+            <w:noWrap/>
+            <w:vAlign w:val="bottom"/>
+            <w:hideMark/>
+          </w:tcPr>
+          <w:p>
+            <w:pPr>
+              <w:jc w:val="right"/>
+              <w:rPr>
+                <w:rFonts w:ascii="Calibri" w:eastAsia="Times New Roman" w:hAnsi="Calibri" w:cs="Calibri"/>
+                <w:color w:val="000000"/>
+                <w:sz w:val="22"/>
+                <w:szCs w:val="22"/>
+                <w:lang w:eastAsia="ru-RU"/>
+              </w:rPr>
+            </w:pPr>
+            <w:r>
+              <w:rPr>
+                <w:rFonts w:ascii="Calibri" w:hAnsi="Calibri" w:cs="Calibri"/>
+                <w:color w:val="000000"/>
+                <w:sz w:val="22"/>
+                <w:szCs w:val="22"/>
               </w:rPr>
               <w:t>9</w:t>
             </w:r>
@@ -10104,49 +10386,27 @@
           <w:tcPr>
             <w:tcW w:w="4420" w:type="dxa"/>
             <w:noWrap/>
-            <w:hideMark/>
-          </w:tcPr>
-          <w:p>
-            <w:pPr>
-              <w:rPr>
-                <w:rFonts w:ascii="Calibri" w:eastAsia="Times New Roman" w:hAnsi="Calibri" w:cs="Calibri"/>
-                <w:color w:val="000000"/>
-                <w:sz w:val="22"/>
-                <w:szCs w:val="22"/>
-                <w:lang w:eastAsia="ru-RU"/>
-              </w:rPr>
-            </w:pPr>
-            <w:r>
-              <w:rPr>
-                <w:rFonts w:ascii="Calibri" w:eastAsia="Times New Roman" w:hAnsi="Calibri" w:cs="Calibri"/>
-                <w:color w:val="000000"/>
-                <w:sz w:val="22"/>
-                <w:szCs w:val="22"/>
-                <w:lang w:eastAsia="ru-RU"/>
-              </w:rPr>
-              <w:t xml:space="preserve">Модуль </w:t>
-            </w:r>
-            <w:proofErr w:type="spellStart"/>
-            <w:r>
-              <w:rPr>
-                <w:rFonts w:ascii="Calibri" w:eastAsia="Times New Roman" w:hAnsi="Calibri" w:cs="Calibri"/>
-                <w:color w:val="000000"/>
-                <w:sz w:val="22"/>
-                <w:szCs w:val="22"/>
-                <w:lang w:eastAsia="ru-RU"/>
-              </w:rPr>
-              <w:t>менеджемнта</w:t>
-            </w:r>
-            <w:proofErr w:type="spellEnd"/>
-            <w:r>
-              <w:rPr>
-                <w:rFonts w:ascii="Calibri" w:eastAsia="Times New Roman" w:hAnsi="Calibri" w:cs="Calibri"/>
-                <w:color w:val="000000"/>
-                <w:sz w:val="22"/>
-                <w:szCs w:val="22"/>
-                <w:lang w:eastAsia="ru-RU"/>
-              </w:rPr>
-              <w:t xml:space="preserve"> сотрудниками</w:t>
+            <w:vAlign w:val="bottom"/>
+            <w:hideMark/>
+          </w:tcPr>
+          <w:p>
+            <w:pPr>
+              <w:rPr>
+                <w:rFonts w:ascii="Calibri" w:eastAsia="Times New Roman" w:hAnsi="Calibri" w:cs="Calibri"/>
+                <w:color w:val="000000"/>
+                <w:sz w:val="22"/>
+                <w:szCs w:val="22"/>
+                <w:lang w:eastAsia="ru-RU"/>
+              </w:rPr>
+            </w:pPr>
+            <w:r>
+              <w:rPr>
+                <w:rFonts w:ascii="Calibri" w:hAnsi="Calibri" w:cs="Calibri"/>
+                <w:color w:val="000000"/>
+                <w:sz w:val="22"/>
+                <w:szCs w:val="22"/>
+              </w:rPr>
+              <w:t>База данных сотрудников</w:t>
             </w:r>
           </w:p>
         </w:tc>
@@ -10154,28 +10414,28 @@
           <w:tcPr>
             <w:tcW w:w="2060" w:type="dxa"/>
             <w:noWrap/>
-            <w:hideMark/>
-          </w:tcPr>
-          <w:p>
-            <w:pPr>
-              <w:jc w:val="right"/>
-              <w:rPr>
-                <w:rFonts w:ascii="Calibri" w:eastAsia="Times New Roman" w:hAnsi="Calibri" w:cs="Calibri"/>
-                <w:color w:val="000000"/>
-                <w:sz w:val="22"/>
-                <w:szCs w:val="22"/>
-                <w:lang w:eastAsia="ru-RU"/>
-              </w:rPr>
-            </w:pPr>
-            <w:r>
-              <w:rPr>
-                <w:rFonts w:ascii="Calibri" w:eastAsia="Times New Roman" w:hAnsi="Calibri" w:cs="Calibri"/>
-                <w:color w:val="000000"/>
-                <w:sz w:val="22"/>
-                <w:szCs w:val="22"/>
-                <w:lang w:eastAsia="ru-RU"/>
-              </w:rPr>
-              <w:t>9</w:t>
+            <w:vAlign w:val="bottom"/>
+            <w:hideMark/>
+          </w:tcPr>
+          <w:p>
+            <w:pPr>
+              <w:jc w:val="right"/>
+              <w:rPr>
+                <w:rFonts w:ascii="Calibri" w:eastAsia="Times New Roman" w:hAnsi="Calibri" w:cs="Calibri"/>
+                <w:color w:val="000000"/>
+                <w:sz w:val="22"/>
+                <w:szCs w:val="22"/>
+                <w:lang w:eastAsia="ru-RU"/>
+              </w:rPr>
+            </w:pPr>
+            <w:r>
+              <w:rPr>
+                <w:rFonts w:ascii="Calibri" w:hAnsi="Calibri" w:cs="Calibri"/>
+                <w:color w:val="000000"/>
+                <w:sz w:val="22"/>
+                <w:szCs w:val="22"/>
+              </w:rPr>
+              <w:t>8</w:t>
             </w:r>
           </w:p>
         </w:tc>
@@ -10183,28 +10443,28 @@
           <w:tcPr>
             <w:tcW w:w="2420" w:type="dxa"/>
             <w:noWrap/>
-            <w:hideMark/>
-          </w:tcPr>
-          <w:p>
-            <w:pPr>
-              <w:jc w:val="right"/>
-              <w:rPr>
-                <w:rFonts w:ascii="Calibri" w:eastAsia="Times New Roman" w:hAnsi="Calibri" w:cs="Calibri"/>
-                <w:color w:val="000000"/>
-                <w:sz w:val="22"/>
-                <w:szCs w:val="22"/>
-                <w:lang w:eastAsia="ru-RU"/>
-              </w:rPr>
-            </w:pPr>
-            <w:r>
-              <w:rPr>
-                <w:rFonts w:ascii="Calibri" w:eastAsia="Times New Roman" w:hAnsi="Calibri" w:cs="Calibri"/>
-                <w:color w:val="000000"/>
-                <w:sz w:val="22"/>
-                <w:szCs w:val="22"/>
-                <w:lang w:eastAsia="ru-RU"/>
-              </w:rPr>
-              <w:t>4</w:t>
+            <w:vAlign w:val="bottom"/>
+            <w:hideMark/>
+          </w:tcPr>
+          <w:p>
+            <w:pPr>
+              <w:jc w:val="right"/>
+              <w:rPr>
+                <w:rFonts w:ascii="Calibri" w:eastAsia="Times New Roman" w:hAnsi="Calibri" w:cs="Calibri"/>
+                <w:color w:val="000000"/>
+                <w:sz w:val="22"/>
+                <w:szCs w:val="22"/>
+                <w:lang w:eastAsia="ru-RU"/>
+              </w:rPr>
+            </w:pPr>
+            <w:r>
+              <w:rPr>
+                <w:rFonts w:ascii="Calibri" w:hAnsi="Calibri" w:cs="Calibri"/>
+                <w:color w:val="000000"/>
+                <w:sz w:val="22"/>
+                <w:szCs w:val="22"/>
+              </w:rPr>
+              <w:t>10</w:t>
             </w:r>
           </w:p>
         </w:tc>
@@ -10216,28 +10476,28 @@
         </w:trPr>
         <w:tc>
           <w:tcPr>
-            <w:tcW w:w="320" w:type="dxa"/>
-            <w:noWrap/>
-            <w:hideMark/>
-          </w:tcPr>
-          <w:p>
-            <w:pPr>
-              <w:jc w:val="right"/>
-              <w:rPr>
-                <w:rFonts w:ascii="Calibri" w:eastAsia="Times New Roman" w:hAnsi="Calibri" w:cs="Calibri"/>
-                <w:color w:val="000000"/>
-                <w:sz w:val="22"/>
-                <w:szCs w:val="22"/>
-                <w:lang w:eastAsia="ru-RU"/>
-              </w:rPr>
-            </w:pPr>
-            <w:r>
-              <w:rPr>
-                <w:rFonts w:ascii="Calibri" w:eastAsia="Times New Roman" w:hAnsi="Calibri" w:cs="Calibri"/>
-                <w:color w:val="000000"/>
-                <w:sz w:val="22"/>
-                <w:szCs w:val="22"/>
-                <w:lang w:eastAsia="ru-RU"/>
+            <w:tcW w:w="440" w:type="dxa"/>
+            <w:noWrap/>
+            <w:vAlign w:val="bottom"/>
+            <w:hideMark/>
+          </w:tcPr>
+          <w:p>
+            <w:pPr>
+              <w:jc w:val="right"/>
+              <w:rPr>
+                <w:rFonts w:ascii="Calibri" w:eastAsia="Times New Roman" w:hAnsi="Calibri" w:cs="Calibri"/>
+                <w:color w:val="000000"/>
+                <w:sz w:val="22"/>
+                <w:szCs w:val="22"/>
+                <w:lang w:eastAsia="ru-RU"/>
+              </w:rPr>
+            </w:pPr>
+            <w:r>
+              <w:rPr>
+                <w:rFonts w:ascii="Calibri" w:hAnsi="Calibri" w:cs="Calibri"/>
+                <w:color w:val="000000"/>
+                <w:sz w:val="22"/>
+                <w:szCs w:val="22"/>
               </w:rPr>
               <w:t>10</w:t>
             </w:r>
@@ -10247,25 +10507,25 @@
           <w:tcPr>
             <w:tcW w:w="4420" w:type="dxa"/>
             <w:noWrap/>
-            <w:hideMark/>
-          </w:tcPr>
-          <w:p>
-            <w:pPr>
-              <w:rPr>
-                <w:rFonts w:ascii="Calibri" w:eastAsia="Times New Roman" w:hAnsi="Calibri" w:cs="Calibri"/>
-                <w:color w:val="000000"/>
-                <w:sz w:val="22"/>
-                <w:szCs w:val="22"/>
-                <w:lang w:eastAsia="ru-RU"/>
-              </w:rPr>
-            </w:pPr>
-            <w:r>
-              <w:rPr>
-                <w:rFonts w:ascii="Calibri" w:eastAsia="Times New Roman" w:hAnsi="Calibri" w:cs="Calibri"/>
-                <w:color w:val="000000"/>
-                <w:sz w:val="22"/>
-                <w:szCs w:val="22"/>
-                <w:lang w:eastAsia="ru-RU"/>
+            <w:vAlign w:val="bottom"/>
+            <w:hideMark/>
+          </w:tcPr>
+          <w:p>
+            <w:pPr>
+              <w:rPr>
+                <w:rFonts w:ascii="Calibri" w:eastAsia="Times New Roman" w:hAnsi="Calibri" w:cs="Calibri"/>
+                <w:color w:val="000000"/>
+                <w:sz w:val="22"/>
+                <w:szCs w:val="22"/>
+                <w:lang w:eastAsia="ru-RU"/>
+              </w:rPr>
+            </w:pPr>
+            <w:r>
+              <w:rPr>
+                <w:rFonts w:ascii="Calibri" w:hAnsi="Calibri" w:cs="Calibri"/>
+                <w:color w:val="000000"/>
+                <w:sz w:val="22"/>
+                <w:szCs w:val="22"/>
               </w:rPr>
               <w:t>Модуль трекинга задач</w:t>
             </w:r>
@@ -10275,28 +10535,28 @@
           <w:tcPr>
             <w:tcW w:w="2060" w:type="dxa"/>
             <w:noWrap/>
-            <w:hideMark/>
-          </w:tcPr>
-          <w:p>
-            <w:pPr>
-              <w:jc w:val="right"/>
-              <w:rPr>
-                <w:rFonts w:ascii="Calibri" w:eastAsia="Times New Roman" w:hAnsi="Calibri" w:cs="Calibri"/>
-                <w:color w:val="000000"/>
-                <w:sz w:val="22"/>
-                <w:szCs w:val="22"/>
-                <w:lang w:eastAsia="ru-RU"/>
-              </w:rPr>
-            </w:pPr>
-            <w:r>
-              <w:rPr>
-                <w:rFonts w:ascii="Calibri" w:eastAsia="Times New Roman" w:hAnsi="Calibri" w:cs="Calibri"/>
-                <w:color w:val="000000"/>
-                <w:sz w:val="22"/>
-                <w:szCs w:val="22"/>
-                <w:lang w:eastAsia="ru-RU"/>
-              </w:rPr>
-              <w:t>11</w:t>
+            <w:vAlign w:val="bottom"/>
+            <w:hideMark/>
+          </w:tcPr>
+          <w:p>
+            <w:pPr>
+              <w:jc w:val="right"/>
+              <w:rPr>
+                <w:rFonts w:ascii="Calibri" w:eastAsia="Times New Roman" w:hAnsi="Calibri" w:cs="Calibri"/>
+                <w:color w:val="000000"/>
+                <w:sz w:val="22"/>
+                <w:szCs w:val="22"/>
+                <w:lang w:eastAsia="ru-RU"/>
+              </w:rPr>
+            </w:pPr>
+            <w:r>
+              <w:rPr>
+                <w:rFonts w:ascii="Calibri" w:hAnsi="Calibri" w:cs="Calibri"/>
+                <w:color w:val="000000"/>
+                <w:sz w:val="22"/>
+                <w:szCs w:val="22"/>
+              </w:rPr>
+              <w:t>13</w:t>
             </w:r>
           </w:p>
         </w:tc>
@@ -10304,28 +10564,28 @@
           <w:tcPr>
             <w:tcW w:w="2420" w:type="dxa"/>
             <w:noWrap/>
-            <w:hideMark/>
-          </w:tcPr>
-          <w:p>
-            <w:pPr>
-              <w:jc w:val="right"/>
-              <w:rPr>
-                <w:rFonts w:ascii="Calibri" w:eastAsia="Times New Roman" w:hAnsi="Calibri" w:cs="Calibri"/>
-                <w:color w:val="000000"/>
-                <w:sz w:val="22"/>
-                <w:szCs w:val="22"/>
-                <w:lang w:eastAsia="ru-RU"/>
-              </w:rPr>
-            </w:pPr>
-            <w:r>
-              <w:rPr>
-                <w:rFonts w:ascii="Calibri" w:eastAsia="Times New Roman" w:hAnsi="Calibri" w:cs="Calibri"/>
-                <w:color w:val="000000"/>
-                <w:sz w:val="22"/>
-                <w:szCs w:val="22"/>
-                <w:lang w:eastAsia="ru-RU"/>
-              </w:rPr>
-              <w:t>5</w:t>
+            <w:vAlign w:val="bottom"/>
+            <w:hideMark/>
+          </w:tcPr>
+          <w:p>
+            <w:pPr>
+              <w:jc w:val="right"/>
+              <w:rPr>
+                <w:rFonts w:ascii="Calibri" w:eastAsia="Times New Roman" w:hAnsi="Calibri" w:cs="Calibri"/>
+                <w:color w:val="000000"/>
+                <w:sz w:val="22"/>
+                <w:szCs w:val="22"/>
+                <w:lang w:eastAsia="ru-RU"/>
+              </w:rPr>
+            </w:pPr>
+            <w:r>
+              <w:rPr>
+                <w:rFonts w:ascii="Calibri" w:hAnsi="Calibri" w:cs="Calibri"/>
+                <w:color w:val="000000"/>
+                <w:sz w:val="22"/>
+                <w:szCs w:val="22"/>
+              </w:rPr>
+              <w:t>1</w:t>
             </w:r>
           </w:p>
         </w:tc>
@@ -10337,28 +10597,28 @@
         </w:trPr>
         <w:tc>
           <w:tcPr>
-            <w:tcW w:w="320" w:type="dxa"/>
-            <w:noWrap/>
-            <w:hideMark/>
-          </w:tcPr>
-          <w:p>
-            <w:pPr>
-              <w:jc w:val="right"/>
-              <w:rPr>
-                <w:rFonts w:ascii="Calibri" w:eastAsia="Times New Roman" w:hAnsi="Calibri" w:cs="Calibri"/>
-                <w:color w:val="000000"/>
-                <w:sz w:val="22"/>
-                <w:szCs w:val="22"/>
-                <w:lang w:eastAsia="ru-RU"/>
-              </w:rPr>
-            </w:pPr>
-            <w:r>
-              <w:rPr>
-                <w:rFonts w:ascii="Calibri" w:eastAsia="Times New Roman" w:hAnsi="Calibri" w:cs="Calibri"/>
-                <w:color w:val="000000"/>
-                <w:sz w:val="22"/>
-                <w:szCs w:val="22"/>
-                <w:lang w:eastAsia="ru-RU"/>
+            <w:tcW w:w="440" w:type="dxa"/>
+            <w:noWrap/>
+            <w:vAlign w:val="bottom"/>
+            <w:hideMark/>
+          </w:tcPr>
+          <w:p>
+            <w:pPr>
+              <w:jc w:val="right"/>
+              <w:rPr>
+                <w:rFonts w:ascii="Calibri" w:eastAsia="Times New Roman" w:hAnsi="Calibri" w:cs="Calibri"/>
+                <w:color w:val="000000"/>
+                <w:sz w:val="22"/>
+                <w:szCs w:val="22"/>
+                <w:lang w:eastAsia="ru-RU"/>
+              </w:rPr>
+            </w:pPr>
+            <w:r>
+              <w:rPr>
+                <w:rFonts w:ascii="Calibri" w:hAnsi="Calibri" w:cs="Calibri"/>
+                <w:color w:val="000000"/>
+                <w:sz w:val="22"/>
+                <w:szCs w:val="22"/>
               </w:rPr>
               <w:t>11</w:t>
             </w:r>
@@ -10368,25 +10628,25 @@
           <w:tcPr>
             <w:tcW w:w="4420" w:type="dxa"/>
             <w:noWrap/>
-            <w:hideMark/>
-          </w:tcPr>
-          <w:p>
-            <w:pPr>
-              <w:rPr>
-                <w:rFonts w:ascii="Calibri" w:eastAsia="Times New Roman" w:hAnsi="Calibri" w:cs="Calibri"/>
-                <w:color w:val="000000"/>
-                <w:sz w:val="22"/>
-                <w:szCs w:val="22"/>
-                <w:lang w:eastAsia="ru-RU"/>
-              </w:rPr>
-            </w:pPr>
-            <w:r>
-              <w:rPr>
-                <w:rFonts w:ascii="Calibri" w:eastAsia="Times New Roman" w:hAnsi="Calibri" w:cs="Calibri"/>
-                <w:color w:val="000000"/>
-                <w:sz w:val="22"/>
-                <w:szCs w:val="22"/>
-                <w:lang w:eastAsia="ru-RU"/>
+            <w:vAlign w:val="bottom"/>
+            <w:hideMark/>
+          </w:tcPr>
+          <w:p>
+            <w:pPr>
+              <w:rPr>
+                <w:rFonts w:ascii="Calibri" w:eastAsia="Times New Roman" w:hAnsi="Calibri" w:cs="Calibri"/>
+                <w:color w:val="000000"/>
+                <w:sz w:val="22"/>
+                <w:szCs w:val="22"/>
+                <w:lang w:eastAsia="ru-RU"/>
+              </w:rPr>
+            </w:pPr>
+            <w:r>
+              <w:rPr>
+                <w:rFonts w:ascii="Calibri" w:hAnsi="Calibri" w:cs="Calibri"/>
+                <w:color w:val="000000"/>
+                <w:sz w:val="22"/>
+                <w:szCs w:val="22"/>
               </w:rPr>
               <w:t>База данных задач</w:t>
             </w:r>
@@ -10396,26 +10656,26 @@
           <w:tcPr>
             <w:tcW w:w="2060" w:type="dxa"/>
             <w:noWrap/>
-            <w:hideMark/>
-          </w:tcPr>
-          <w:p>
-            <w:pPr>
-              <w:jc w:val="right"/>
-              <w:rPr>
-                <w:rFonts w:ascii="Calibri" w:eastAsia="Times New Roman" w:hAnsi="Calibri" w:cs="Calibri"/>
-                <w:color w:val="000000"/>
-                <w:sz w:val="22"/>
-                <w:szCs w:val="22"/>
-                <w:lang w:eastAsia="ru-RU"/>
-              </w:rPr>
-            </w:pPr>
-            <w:r>
-              <w:rPr>
-                <w:rFonts w:ascii="Calibri" w:eastAsia="Times New Roman" w:hAnsi="Calibri" w:cs="Calibri"/>
-                <w:color w:val="000000"/>
-                <w:sz w:val="22"/>
-                <w:szCs w:val="22"/>
-                <w:lang w:eastAsia="ru-RU"/>
+            <w:vAlign w:val="bottom"/>
+            <w:hideMark/>
+          </w:tcPr>
+          <w:p>
+            <w:pPr>
+              <w:jc w:val="right"/>
+              <w:rPr>
+                <w:rFonts w:ascii="Calibri" w:eastAsia="Times New Roman" w:hAnsi="Calibri" w:cs="Calibri"/>
+                <w:color w:val="000000"/>
+                <w:sz w:val="22"/>
+                <w:szCs w:val="22"/>
+                <w:lang w:eastAsia="ru-RU"/>
+              </w:rPr>
+            </w:pPr>
+            <w:r>
+              <w:rPr>
+                <w:rFonts w:ascii="Calibri" w:hAnsi="Calibri" w:cs="Calibri"/>
+                <w:color w:val="000000"/>
+                <w:sz w:val="22"/>
+                <w:szCs w:val="22"/>
               </w:rPr>
               <w:t>10</w:t>
             </w:r>
@@ -10425,28 +10685,28 @@
           <w:tcPr>
             <w:tcW w:w="2420" w:type="dxa"/>
             <w:noWrap/>
-            <w:hideMark/>
-          </w:tcPr>
-          <w:p>
-            <w:pPr>
-              <w:jc w:val="right"/>
-              <w:rPr>
-                <w:rFonts w:ascii="Calibri" w:eastAsia="Times New Roman" w:hAnsi="Calibri" w:cs="Calibri"/>
-                <w:color w:val="000000"/>
-                <w:sz w:val="22"/>
-                <w:szCs w:val="22"/>
-                <w:lang w:eastAsia="ru-RU"/>
-              </w:rPr>
-            </w:pPr>
-            <w:r>
-              <w:rPr>
-                <w:rFonts w:ascii="Calibri" w:eastAsia="Times New Roman" w:hAnsi="Calibri" w:cs="Calibri"/>
-                <w:color w:val="000000"/>
-                <w:sz w:val="22"/>
-                <w:szCs w:val="22"/>
-                <w:lang w:eastAsia="ru-RU"/>
-              </w:rPr>
-              <w:t>9</w:t>
+            <w:vAlign w:val="bottom"/>
+            <w:hideMark/>
+          </w:tcPr>
+          <w:p>
+            <w:pPr>
+              <w:jc w:val="right"/>
+              <w:rPr>
+                <w:rFonts w:ascii="Calibri" w:eastAsia="Times New Roman" w:hAnsi="Calibri" w:cs="Calibri"/>
+                <w:color w:val="000000"/>
+                <w:sz w:val="22"/>
+                <w:szCs w:val="22"/>
+                <w:lang w:eastAsia="ru-RU"/>
+              </w:rPr>
+            </w:pPr>
+            <w:r>
+              <w:rPr>
+                <w:rFonts w:ascii="Calibri" w:hAnsi="Calibri" w:cs="Calibri"/>
+                <w:color w:val="000000"/>
+                <w:sz w:val="22"/>
+                <w:szCs w:val="22"/>
+              </w:rPr>
+              <w:t>11</w:t>
             </w:r>
           </w:p>
         </w:tc>
@@ -10458,28 +10718,28 @@
         </w:trPr>
         <w:tc>
           <w:tcPr>
-            <w:tcW w:w="320" w:type="dxa"/>
-            <w:noWrap/>
-            <w:hideMark/>
-          </w:tcPr>
-          <w:p>
-            <w:pPr>
-              <w:jc w:val="right"/>
-              <w:rPr>
-                <w:rFonts w:ascii="Calibri" w:eastAsia="Times New Roman" w:hAnsi="Calibri" w:cs="Calibri"/>
-                <w:color w:val="000000"/>
-                <w:sz w:val="22"/>
-                <w:szCs w:val="22"/>
-                <w:lang w:eastAsia="ru-RU"/>
-              </w:rPr>
-            </w:pPr>
-            <w:r>
-              <w:rPr>
-                <w:rFonts w:ascii="Calibri" w:eastAsia="Times New Roman" w:hAnsi="Calibri" w:cs="Calibri"/>
-                <w:color w:val="000000"/>
-                <w:sz w:val="22"/>
-                <w:szCs w:val="22"/>
-                <w:lang w:eastAsia="ru-RU"/>
+            <w:tcW w:w="440" w:type="dxa"/>
+            <w:noWrap/>
+            <w:vAlign w:val="bottom"/>
+            <w:hideMark/>
+          </w:tcPr>
+          <w:p>
+            <w:pPr>
+              <w:jc w:val="right"/>
+              <w:rPr>
+                <w:rFonts w:ascii="Calibri" w:eastAsia="Times New Roman" w:hAnsi="Calibri" w:cs="Calibri"/>
+                <w:color w:val="000000"/>
+                <w:sz w:val="22"/>
+                <w:szCs w:val="22"/>
+                <w:lang w:eastAsia="ru-RU"/>
+              </w:rPr>
+            </w:pPr>
+            <w:r>
+              <w:rPr>
+                <w:rFonts w:ascii="Calibri" w:hAnsi="Calibri" w:cs="Calibri"/>
+                <w:color w:val="000000"/>
+                <w:sz w:val="22"/>
+                <w:szCs w:val="22"/>
               </w:rPr>
               <w:t>12</w:t>
             </w:r>
@@ -10489,25 +10749,25 @@
           <w:tcPr>
             <w:tcW w:w="4420" w:type="dxa"/>
             <w:noWrap/>
-            <w:hideMark/>
-          </w:tcPr>
-          <w:p>
-            <w:pPr>
-              <w:rPr>
-                <w:rFonts w:ascii="Calibri" w:eastAsia="Times New Roman" w:hAnsi="Calibri" w:cs="Calibri"/>
-                <w:color w:val="000000"/>
-                <w:sz w:val="22"/>
-                <w:szCs w:val="22"/>
-                <w:lang w:eastAsia="ru-RU"/>
-              </w:rPr>
-            </w:pPr>
-            <w:r>
-              <w:rPr>
-                <w:rFonts w:ascii="Calibri" w:eastAsia="Times New Roman" w:hAnsi="Calibri" w:cs="Calibri"/>
-                <w:color w:val="000000"/>
-                <w:sz w:val="22"/>
-                <w:szCs w:val="22"/>
-                <w:lang w:eastAsia="ru-RU"/>
+            <w:vAlign w:val="bottom"/>
+            <w:hideMark/>
+          </w:tcPr>
+          <w:p>
+            <w:pPr>
+              <w:rPr>
+                <w:rFonts w:ascii="Calibri" w:eastAsia="Times New Roman" w:hAnsi="Calibri" w:cs="Calibri"/>
+                <w:color w:val="000000"/>
+                <w:sz w:val="22"/>
+                <w:szCs w:val="22"/>
+                <w:lang w:eastAsia="ru-RU"/>
+              </w:rPr>
+            </w:pPr>
+            <w:r>
+              <w:rPr>
+                <w:rFonts w:ascii="Calibri" w:hAnsi="Calibri" w:cs="Calibri"/>
+                <w:color w:val="000000"/>
+                <w:sz w:val="22"/>
+                <w:szCs w:val="22"/>
               </w:rPr>
               <w:t>Модуль "Календарь"</w:t>
             </w:r>
@@ -10517,28 +10777,28 @@
           <w:tcPr>
             <w:tcW w:w="2060" w:type="dxa"/>
             <w:noWrap/>
-            <w:hideMark/>
-          </w:tcPr>
-          <w:p>
-            <w:pPr>
-              <w:jc w:val="right"/>
-              <w:rPr>
-                <w:rFonts w:ascii="Calibri" w:eastAsia="Times New Roman" w:hAnsi="Calibri" w:cs="Calibri"/>
-                <w:color w:val="000000"/>
-                <w:sz w:val="22"/>
-                <w:szCs w:val="22"/>
-                <w:lang w:eastAsia="ru-RU"/>
-              </w:rPr>
-            </w:pPr>
-            <w:r>
-              <w:rPr>
-                <w:rFonts w:ascii="Calibri" w:eastAsia="Times New Roman" w:hAnsi="Calibri" w:cs="Calibri"/>
-                <w:color w:val="000000"/>
-                <w:sz w:val="22"/>
-                <w:szCs w:val="22"/>
-                <w:lang w:eastAsia="ru-RU"/>
-              </w:rPr>
-              <w:t>12</w:t>
+            <w:vAlign w:val="bottom"/>
+            <w:hideMark/>
+          </w:tcPr>
+          <w:p>
+            <w:pPr>
+              <w:jc w:val="right"/>
+              <w:rPr>
+                <w:rFonts w:ascii="Calibri" w:eastAsia="Times New Roman" w:hAnsi="Calibri" w:cs="Calibri"/>
+                <w:color w:val="000000"/>
+                <w:sz w:val="22"/>
+                <w:szCs w:val="22"/>
+                <w:lang w:eastAsia="ru-RU"/>
+              </w:rPr>
+            </w:pPr>
+            <w:r>
+              <w:rPr>
+                <w:rFonts w:ascii="Calibri" w:hAnsi="Calibri" w:cs="Calibri"/>
+                <w:color w:val="000000"/>
+                <w:sz w:val="22"/>
+                <w:szCs w:val="22"/>
+              </w:rPr>
+              <w:t>11</w:t>
             </w:r>
           </w:p>
         </w:tc>
@@ -10546,26 +10806,26 @@
           <w:tcPr>
             <w:tcW w:w="2420" w:type="dxa"/>
             <w:noWrap/>
-            <w:hideMark/>
-          </w:tcPr>
-          <w:p>
-            <w:pPr>
-              <w:jc w:val="right"/>
-              <w:rPr>
-                <w:rFonts w:ascii="Calibri" w:eastAsia="Times New Roman" w:hAnsi="Calibri" w:cs="Calibri"/>
-                <w:color w:val="000000"/>
-                <w:sz w:val="22"/>
-                <w:szCs w:val="22"/>
-                <w:lang w:eastAsia="ru-RU"/>
-              </w:rPr>
-            </w:pPr>
-            <w:r>
-              <w:rPr>
-                <w:rFonts w:ascii="Calibri" w:eastAsia="Times New Roman" w:hAnsi="Calibri" w:cs="Calibri"/>
-                <w:color w:val="000000"/>
-                <w:sz w:val="22"/>
-                <w:szCs w:val="22"/>
-                <w:lang w:eastAsia="ru-RU"/>
+            <w:vAlign w:val="bottom"/>
+            <w:hideMark/>
+          </w:tcPr>
+          <w:p>
+            <w:pPr>
+              <w:jc w:val="right"/>
+              <w:rPr>
+                <w:rFonts w:ascii="Calibri" w:eastAsia="Times New Roman" w:hAnsi="Calibri" w:cs="Calibri"/>
+                <w:color w:val="000000"/>
+                <w:sz w:val="22"/>
+                <w:szCs w:val="22"/>
+                <w:lang w:eastAsia="ru-RU"/>
+              </w:rPr>
+            </w:pPr>
+            <w:r>
+              <w:rPr>
+                <w:rFonts w:ascii="Calibri" w:hAnsi="Calibri" w:cs="Calibri"/>
+                <w:color w:val="000000"/>
+                <w:sz w:val="22"/>
+                <w:szCs w:val="22"/>
               </w:rPr>
               <w:t>12</w:t>
             </w:r>
@@ -10579,30 +10839,29 @@
         </w:trPr>
         <w:tc>
           <w:tcPr>
-            <w:tcW w:w="320" w:type="dxa"/>
-            <w:noWrap/>
-            <w:hideMark/>
-          </w:tcPr>
-          <w:p>
-            <w:pPr>
-              <w:jc w:val="right"/>
-              <w:rPr>
-                <w:rFonts w:ascii="Calibri" w:eastAsia="Times New Roman" w:hAnsi="Calibri" w:cs="Calibri"/>
-                <w:color w:val="000000"/>
-                <w:sz w:val="22"/>
-                <w:szCs w:val="22"/>
-                <w:lang w:eastAsia="ru-RU"/>
-              </w:rPr>
-            </w:pPr>
-            <w:r>
-              <w:rPr>
-                <w:rFonts w:ascii="Calibri" w:eastAsia="Times New Roman" w:hAnsi="Calibri" w:cs="Calibri"/>
-                <w:color w:val="000000"/>
-                <w:sz w:val="22"/>
-                <w:szCs w:val="22"/>
-                <w:lang w:eastAsia="ru-RU"/>
-              </w:rPr>
-              <w:lastRenderedPageBreak/>
+            <w:tcW w:w="440" w:type="dxa"/>
+            <w:noWrap/>
+            <w:vAlign w:val="bottom"/>
+            <w:hideMark/>
+          </w:tcPr>
+          <w:p>
+            <w:pPr>
+              <w:jc w:val="right"/>
+              <w:rPr>
+                <w:rFonts w:ascii="Calibri" w:eastAsia="Times New Roman" w:hAnsi="Calibri" w:cs="Calibri"/>
+                <w:color w:val="000000"/>
+                <w:sz w:val="22"/>
+                <w:szCs w:val="22"/>
+                <w:lang w:eastAsia="ru-RU"/>
+              </w:rPr>
+            </w:pPr>
+            <w:r>
+              <w:rPr>
+                <w:rFonts w:ascii="Calibri" w:hAnsi="Calibri" w:cs="Calibri"/>
+                <w:color w:val="000000"/>
+                <w:sz w:val="22"/>
+                <w:szCs w:val="22"/>
+              </w:rPr>
               <w:t>13</w:t>
             </w:r>
           </w:p>
@@ -10611,25 +10870,25 @@
           <w:tcPr>
             <w:tcW w:w="4420" w:type="dxa"/>
             <w:noWrap/>
-            <w:hideMark/>
-          </w:tcPr>
-          <w:p>
-            <w:pPr>
-              <w:rPr>
-                <w:rFonts w:ascii="Calibri" w:eastAsia="Times New Roman" w:hAnsi="Calibri" w:cs="Calibri"/>
-                <w:color w:val="000000"/>
-                <w:sz w:val="22"/>
-                <w:szCs w:val="22"/>
-                <w:lang w:eastAsia="ru-RU"/>
-              </w:rPr>
-            </w:pPr>
-            <w:r>
-              <w:rPr>
-                <w:rFonts w:ascii="Calibri" w:eastAsia="Times New Roman" w:hAnsi="Calibri" w:cs="Calibri"/>
-                <w:color w:val="000000"/>
-                <w:sz w:val="22"/>
-                <w:szCs w:val="22"/>
-                <w:lang w:eastAsia="ru-RU"/>
+            <w:vAlign w:val="bottom"/>
+            <w:hideMark/>
+          </w:tcPr>
+          <w:p>
+            <w:pPr>
+              <w:rPr>
+                <w:rFonts w:ascii="Calibri" w:eastAsia="Times New Roman" w:hAnsi="Calibri" w:cs="Calibri"/>
+                <w:color w:val="000000"/>
+                <w:sz w:val="22"/>
+                <w:szCs w:val="22"/>
+                <w:lang w:eastAsia="ru-RU"/>
+              </w:rPr>
+            </w:pPr>
+            <w:r>
+              <w:rPr>
+                <w:rFonts w:ascii="Calibri" w:hAnsi="Calibri" w:cs="Calibri"/>
+                <w:color w:val="000000"/>
+                <w:sz w:val="22"/>
+                <w:szCs w:val="22"/>
               </w:rPr>
               <w:t>Модуль синхронизации календарей</w:t>
             </w:r>
@@ -10639,28 +10898,28 @@
           <w:tcPr>
             <w:tcW w:w="2060" w:type="dxa"/>
             <w:noWrap/>
-            <w:hideMark/>
-          </w:tcPr>
-          <w:p>
-            <w:pPr>
-              <w:jc w:val="right"/>
-              <w:rPr>
-                <w:rFonts w:ascii="Calibri" w:eastAsia="Times New Roman" w:hAnsi="Calibri" w:cs="Calibri"/>
-                <w:color w:val="000000"/>
-                <w:sz w:val="22"/>
-                <w:szCs w:val="22"/>
-                <w:lang w:eastAsia="ru-RU"/>
-              </w:rPr>
-            </w:pPr>
-            <w:r>
-              <w:rPr>
-                <w:rFonts w:ascii="Calibri" w:eastAsia="Times New Roman" w:hAnsi="Calibri" w:cs="Calibri"/>
-                <w:color w:val="000000"/>
-                <w:sz w:val="22"/>
-                <w:szCs w:val="22"/>
-                <w:lang w:eastAsia="ru-RU"/>
-              </w:rPr>
-              <w:t>13</w:t>
+            <w:vAlign w:val="bottom"/>
+            <w:hideMark/>
+          </w:tcPr>
+          <w:p>
+            <w:pPr>
+              <w:jc w:val="right"/>
+              <w:rPr>
+                <w:rFonts w:ascii="Calibri" w:eastAsia="Times New Roman" w:hAnsi="Calibri" w:cs="Calibri"/>
+                <w:color w:val="000000"/>
+                <w:sz w:val="22"/>
+                <w:szCs w:val="22"/>
+                <w:lang w:eastAsia="ru-RU"/>
+              </w:rPr>
+            </w:pPr>
+            <w:r>
+              <w:rPr>
+                <w:rFonts w:ascii="Calibri" w:hAnsi="Calibri" w:cs="Calibri"/>
+                <w:color w:val="000000"/>
+                <w:sz w:val="22"/>
+                <w:szCs w:val="22"/>
+              </w:rPr>
+              <w:t>12</w:t>
             </w:r>
           </w:p>
         </w:tc>
@@ -10668,26 +10927,26 @@
           <w:tcPr>
             <w:tcW w:w="2420" w:type="dxa"/>
             <w:noWrap/>
-            <w:hideMark/>
-          </w:tcPr>
-          <w:p>
-            <w:pPr>
-              <w:jc w:val="right"/>
-              <w:rPr>
-                <w:rFonts w:ascii="Calibri" w:eastAsia="Times New Roman" w:hAnsi="Calibri" w:cs="Calibri"/>
-                <w:color w:val="000000"/>
-                <w:sz w:val="22"/>
-                <w:szCs w:val="22"/>
-                <w:lang w:eastAsia="ru-RU"/>
-              </w:rPr>
-            </w:pPr>
-            <w:r>
-              <w:rPr>
-                <w:rFonts w:ascii="Calibri" w:eastAsia="Times New Roman" w:hAnsi="Calibri" w:cs="Calibri"/>
-                <w:color w:val="000000"/>
-                <w:sz w:val="22"/>
-                <w:szCs w:val="22"/>
-                <w:lang w:eastAsia="ru-RU"/>
+            <w:vAlign w:val="bottom"/>
+            <w:hideMark/>
+          </w:tcPr>
+          <w:p>
+            <w:pPr>
+              <w:jc w:val="right"/>
+              <w:rPr>
+                <w:rFonts w:ascii="Calibri" w:eastAsia="Times New Roman" w:hAnsi="Calibri" w:cs="Calibri"/>
+                <w:color w:val="000000"/>
+                <w:sz w:val="22"/>
+                <w:szCs w:val="22"/>
+                <w:lang w:eastAsia="ru-RU"/>
+              </w:rPr>
+            </w:pPr>
+            <w:r>
+              <w:rPr>
+                <w:rFonts w:ascii="Calibri" w:hAnsi="Calibri" w:cs="Calibri"/>
+                <w:color w:val="000000"/>
+                <w:sz w:val="22"/>
+                <w:szCs w:val="22"/>
               </w:rPr>
               <w:t>13</w:t>
             </w:r>
@@ -10701,28 +10960,28 @@
         </w:trPr>
         <w:tc>
           <w:tcPr>
-            <w:tcW w:w="320" w:type="dxa"/>
-            <w:noWrap/>
-            <w:hideMark/>
-          </w:tcPr>
-          <w:p>
-            <w:pPr>
-              <w:jc w:val="right"/>
-              <w:rPr>
-                <w:rFonts w:ascii="Calibri" w:eastAsia="Times New Roman" w:hAnsi="Calibri" w:cs="Calibri"/>
-                <w:color w:val="000000"/>
-                <w:sz w:val="22"/>
-                <w:szCs w:val="22"/>
-                <w:lang w:eastAsia="ru-RU"/>
-              </w:rPr>
-            </w:pPr>
-            <w:r>
-              <w:rPr>
-                <w:rFonts w:ascii="Calibri" w:eastAsia="Times New Roman" w:hAnsi="Calibri" w:cs="Calibri"/>
-                <w:color w:val="000000"/>
-                <w:sz w:val="22"/>
-                <w:szCs w:val="22"/>
-                <w:lang w:eastAsia="ru-RU"/>
+            <w:tcW w:w="440" w:type="dxa"/>
+            <w:noWrap/>
+            <w:vAlign w:val="bottom"/>
+            <w:hideMark/>
+          </w:tcPr>
+          <w:p>
+            <w:pPr>
+              <w:jc w:val="right"/>
+              <w:rPr>
+                <w:rFonts w:ascii="Calibri" w:eastAsia="Times New Roman" w:hAnsi="Calibri" w:cs="Calibri"/>
+                <w:color w:val="000000"/>
+                <w:sz w:val="22"/>
+                <w:szCs w:val="22"/>
+                <w:lang w:eastAsia="ru-RU"/>
+              </w:rPr>
+            </w:pPr>
+            <w:r>
+              <w:rPr>
+                <w:rFonts w:ascii="Calibri" w:hAnsi="Calibri" w:cs="Calibri"/>
+                <w:color w:val="000000"/>
+                <w:sz w:val="22"/>
+                <w:szCs w:val="22"/>
               </w:rPr>
               <w:t>14</w:t>
             </w:r>
@@ -10732,27 +10991,27 @@
           <w:tcPr>
             <w:tcW w:w="4420" w:type="dxa"/>
             <w:noWrap/>
-            <w:hideMark/>
-          </w:tcPr>
-          <w:p>
-            <w:pPr>
-              <w:rPr>
-                <w:rFonts w:ascii="Calibri" w:eastAsia="Times New Roman" w:hAnsi="Calibri" w:cs="Calibri"/>
-                <w:color w:val="000000"/>
-                <w:sz w:val="22"/>
-                <w:szCs w:val="22"/>
-                <w:lang w:eastAsia="ru-RU"/>
-              </w:rPr>
-            </w:pPr>
-            <w:r>
-              <w:rPr>
-                <w:rFonts w:ascii="Calibri" w:eastAsia="Times New Roman" w:hAnsi="Calibri" w:cs="Calibri"/>
-                <w:color w:val="000000"/>
-                <w:sz w:val="22"/>
-                <w:szCs w:val="22"/>
-                <w:lang w:eastAsia="ru-RU"/>
-              </w:rPr>
-              <w:t>Почтовый модуль</w:t>
+            <w:vAlign w:val="bottom"/>
+            <w:hideMark/>
+          </w:tcPr>
+          <w:p>
+            <w:pPr>
+              <w:rPr>
+                <w:rFonts w:ascii="Calibri" w:eastAsia="Times New Roman" w:hAnsi="Calibri" w:cs="Calibri"/>
+                <w:color w:val="000000"/>
+                <w:sz w:val="22"/>
+                <w:szCs w:val="22"/>
+                <w:lang w:eastAsia="ru-RU"/>
+              </w:rPr>
+            </w:pPr>
+            <w:r>
+              <w:rPr>
+                <w:rFonts w:ascii="Calibri" w:hAnsi="Calibri" w:cs="Calibri"/>
+                <w:color w:val="000000"/>
+                <w:sz w:val="22"/>
+                <w:szCs w:val="22"/>
+              </w:rPr>
+              <w:t>Модуль нотификации клиентов</w:t>
             </w:r>
           </w:p>
         </w:tc>
@@ -10760,28 +11019,28 @@
           <w:tcPr>
             <w:tcW w:w="2060" w:type="dxa"/>
             <w:noWrap/>
-            <w:hideMark/>
-          </w:tcPr>
-          <w:p>
-            <w:pPr>
-              <w:jc w:val="right"/>
-              <w:rPr>
-                <w:rFonts w:ascii="Calibri" w:eastAsia="Times New Roman" w:hAnsi="Calibri" w:cs="Calibri"/>
-                <w:color w:val="000000"/>
-                <w:sz w:val="22"/>
-                <w:szCs w:val="22"/>
-                <w:lang w:eastAsia="ru-RU"/>
-              </w:rPr>
-            </w:pPr>
-            <w:r>
-              <w:rPr>
-                <w:rFonts w:ascii="Calibri" w:eastAsia="Times New Roman" w:hAnsi="Calibri" w:cs="Calibri"/>
-                <w:color w:val="000000"/>
-                <w:sz w:val="22"/>
-                <w:szCs w:val="22"/>
-                <w:lang w:eastAsia="ru-RU"/>
-              </w:rPr>
-              <w:t>14</w:t>
+            <w:vAlign w:val="bottom"/>
+            <w:hideMark/>
+          </w:tcPr>
+          <w:p>
+            <w:pPr>
+              <w:jc w:val="right"/>
+              <w:rPr>
+                <w:rFonts w:ascii="Calibri" w:eastAsia="Times New Roman" w:hAnsi="Calibri" w:cs="Calibri"/>
+                <w:color w:val="000000"/>
+                <w:sz w:val="22"/>
+                <w:szCs w:val="22"/>
+                <w:lang w:eastAsia="ru-RU"/>
+              </w:rPr>
+            </w:pPr>
+            <w:r>
+              <w:rPr>
+                <w:rFonts w:ascii="Calibri" w:hAnsi="Calibri" w:cs="Calibri"/>
+                <w:color w:val="000000"/>
+                <w:sz w:val="22"/>
+                <w:szCs w:val="22"/>
+              </w:rPr>
+              <w:t>19</w:t>
             </w:r>
           </w:p>
         </w:tc>
@@ -10789,28 +11048,28 @@
           <w:tcPr>
             <w:tcW w:w="2420" w:type="dxa"/>
             <w:noWrap/>
-            <w:hideMark/>
-          </w:tcPr>
-          <w:p>
-            <w:pPr>
-              <w:jc w:val="right"/>
-              <w:rPr>
-                <w:rFonts w:ascii="Calibri" w:eastAsia="Times New Roman" w:hAnsi="Calibri" w:cs="Calibri"/>
-                <w:color w:val="000000"/>
-                <w:sz w:val="22"/>
-                <w:szCs w:val="22"/>
-                <w:lang w:eastAsia="ru-RU"/>
-              </w:rPr>
-            </w:pPr>
-            <w:r>
-              <w:rPr>
-                <w:rFonts w:ascii="Calibri" w:eastAsia="Times New Roman" w:hAnsi="Calibri" w:cs="Calibri"/>
-                <w:color w:val="000000"/>
-                <w:sz w:val="22"/>
-                <w:szCs w:val="22"/>
-                <w:lang w:eastAsia="ru-RU"/>
-              </w:rPr>
-              <w:t>14</w:t>
+            <w:vAlign w:val="bottom"/>
+            <w:hideMark/>
+          </w:tcPr>
+          <w:p>
+            <w:pPr>
+              <w:jc w:val="right"/>
+              <w:rPr>
+                <w:rFonts w:ascii="Calibri" w:eastAsia="Times New Roman" w:hAnsi="Calibri" w:cs="Calibri"/>
+                <w:color w:val="000000"/>
+                <w:sz w:val="22"/>
+                <w:szCs w:val="22"/>
+                <w:lang w:eastAsia="ru-RU"/>
+              </w:rPr>
+            </w:pPr>
+            <w:r>
+              <w:rPr>
+                <w:rFonts w:ascii="Calibri" w:hAnsi="Calibri" w:cs="Calibri"/>
+                <w:color w:val="000000"/>
+                <w:sz w:val="22"/>
+                <w:szCs w:val="22"/>
+              </w:rPr>
+              <w:t>19</w:t>
             </w:r>
           </w:p>
         </w:tc>
@@ -10822,28 +11081,28 @@
         </w:trPr>
         <w:tc>
           <w:tcPr>
-            <w:tcW w:w="320" w:type="dxa"/>
-            <w:noWrap/>
-            <w:hideMark/>
-          </w:tcPr>
-          <w:p>
-            <w:pPr>
-              <w:jc w:val="right"/>
-              <w:rPr>
-                <w:rFonts w:ascii="Calibri" w:eastAsia="Times New Roman" w:hAnsi="Calibri" w:cs="Calibri"/>
-                <w:color w:val="000000"/>
-                <w:sz w:val="22"/>
-                <w:szCs w:val="22"/>
-                <w:lang w:eastAsia="ru-RU"/>
-              </w:rPr>
-            </w:pPr>
-            <w:r>
-              <w:rPr>
-                <w:rFonts w:ascii="Calibri" w:eastAsia="Times New Roman" w:hAnsi="Calibri" w:cs="Calibri"/>
-                <w:color w:val="000000"/>
-                <w:sz w:val="22"/>
-                <w:szCs w:val="22"/>
-                <w:lang w:eastAsia="ru-RU"/>
+            <w:tcW w:w="440" w:type="dxa"/>
+            <w:noWrap/>
+            <w:vAlign w:val="bottom"/>
+            <w:hideMark/>
+          </w:tcPr>
+          <w:p>
+            <w:pPr>
+              <w:jc w:val="right"/>
+              <w:rPr>
+                <w:rFonts w:ascii="Calibri" w:eastAsia="Times New Roman" w:hAnsi="Calibri" w:cs="Calibri"/>
+                <w:color w:val="000000"/>
+                <w:sz w:val="22"/>
+                <w:szCs w:val="22"/>
+                <w:lang w:eastAsia="ru-RU"/>
+              </w:rPr>
+            </w:pPr>
+            <w:r>
+              <w:rPr>
+                <w:rFonts w:ascii="Calibri" w:hAnsi="Calibri" w:cs="Calibri"/>
+                <w:color w:val="000000"/>
+                <w:sz w:val="22"/>
+                <w:szCs w:val="22"/>
               </w:rPr>
               <w:t>15</w:t>
             </w:r>
@@ -10853,27 +11112,27 @@
           <w:tcPr>
             <w:tcW w:w="4420" w:type="dxa"/>
             <w:noWrap/>
-            <w:hideMark/>
-          </w:tcPr>
-          <w:p>
-            <w:pPr>
-              <w:rPr>
-                <w:rFonts w:ascii="Calibri" w:eastAsia="Times New Roman" w:hAnsi="Calibri" w:cs="Calibri"/>
-                <w:color w:val="000000"/>
-                <w:sz w:val="22"/>
-                <w:szCs w:val="22"/>
-                <w:lang w:eastAsia="ru-RU"/>
-              </w:rPr>
-            </w:pPr>
-            <w:r>
-              <w:rPr>
-                <w:rFonts w:ascii="Calibri" w:eastAsia="Times New Roman" w:hAnsi="Calibri" w:cs="Calibri"/>
-                <w:color w:val="000000"/>
-                <w:sz w:val="22"/>
-                <w:szCs w:val="22"/>
-                <w:lang w:eastAsia="ru-RU"/>
-              </w:rPr>
-              <w:t>Модуль нотификации клиентов</w:t>
+            <w:vAlign w:val="bottom"/>
+            <w:hideMark/>
+          </w:tcPr>
+          <w:p>
+            <w:pPr>
+              <w:rPr>
+                <w:rFonts w:ascii="Calibri" w:eastAsia="Times New Roman" w:hAnsi="Calibri" w:cs="Calibri"/>
+                <w:color w:val="000000"/>
+                <w:sz w:val="22"/>
+                <w:szCs w:val="22"/>
+                <w:lang w:eastAsia="ru-RU"/>
+              </w:rPr>
+            </w:pPr>
+            <w:r>
+              <w:rPr>
+                <w:rFonts w:ascii="Calibri" w:hAnsi="Calibri" w:cs="Calibri"/>
+                <w:color w:val="000000"/>
+                <w:sz w:val="22"/>
+                <w:szCs w:val="22"/>
+              </w:rPr>
+              <w:t>Почтовый модуль</w:t>
             </w:r>
           </w:p>
         </w:tc>
@@ -10881,28 +11140,28 @@
           <w:tcPr>
             <w:tcW w:w="2060" w:type="dxa"/>
             <w:noWrap/>
-            <w:hideMark/>
-          </w:tcPr>
-          <w:p>
-            <w:pPr>
-              <w:jc w:val="right"/>
-              <w:rPr>
-                <w:rFonts w:ascii="Calibri" w:eastAsia="Times New Roman" w:hAnsi="Calibri" w:cs="Calibri"/>
-                <w:color w:val="000000"/>
-                <w:sz w:val="22"/>
-                <w:szCs w:val="22"/>
-                <w:lang w:eastAsia="ru-RU"/>
-              </w:rPr>
-            </w:pPr>
-            <w:r>
-              <w:rPr>
-                <w:rFonts w:ascii="Calibri" w:eastAsia="Times New Roman" w:hAnsi="Calibri" w:cs="Calibri"/>
-                <w:color w:val="000000"/>
-                <w:sz w:val="22"/>
-                <w:szCs w:val="22"/>
-                <w:lang w:eastAsia="ru-RU"/>
-              </w:rPr>
-              <w:t>19</w:t>
+            <w:vAlign w:val="bottom"/>
+            <w:hideMark/>
+          </w:tcPr>
+          <w:p>
+            <w:pPr>
+              <w:jc w:val="right"/>
+              <w:rPr>
+                <w:rFonts w:ascii="Calibri" w:eastAsia="Times New Roman" w:hAnsi="Calibri" w:cs="Calibri"/>
+                <w:color w:val="000000"/>
+                <w:sz w:val="22"/>
+                <w:szCs w:val="22"/>
+                <w:lang w:eastAsia="ru-RU"/>
+              </w:rPr>
+            </w:pPr>
+            <w:r>
+              <w:rPr>
+                <w:rFonts w:ascii="Calibri" w:hAnsi="Calibri" w:cs="Calibri"/>
+                <w:color w:val="000000"/>
+                <w:sz w:val="22"/>
+                <w:szCs w:val="22"/>
+              </w:rPr>
+              <w:t>14</w:t>
             </w:r>
           </w:p>
         </w:tc>
@@ -10910,28 +11169,28 @@
           <w:tcPr>
             <w:tcW w:w="2420" w:type="dxa"/>
             <w:noWrap/>
-            <w:hideMark/>
-          </w:tcPr>
-          <w:p>
-            <w:pPr>
-              <w:jc w:val="right"/>
-              <w:rPr>
-                <w:rFonts w:ascii="Calibri" w:eastAsia="Times New Roman" w:hAnsi="Calibri" w:cs="Calibri"/>
-                <w:color w:val="000000"/>
-                <w:sz w:val="22"/>
-                <w:szCs w:val="22"/>
-                <w:lang w:eastAsia="ru-RU"/>
-              </w:rPr>
-            </w:pPr>
-            <w:r>
-              <w:rPr>
-                <w:rFonts w:ascii="Calibri" w:eastAsia="Times New Roman" w:hAnsi="Calibri" w:cs="Calibri"/>
-                <w:color w:val="000000"/>
-                <w:sz w:val="22"/>
-                <w:szCs w:val="22"/>
-                <w:lang w:eastAsia="ru-RU"/>
-              </w:rPr>
-              <w:t>19</w:t>
+            <w:vAlign w:val="bottom"/>
+            <w:hideMark/>
+          </w:tcPr>
+          <w:p>
+            <w:pPr>
+              <w:jc w:val="right"/>
+              <w:rPr>
+                <w:rFonts w:ascii="Calibri" w:eastAsia="Times New Roman" w:hAnsi="Calibri" w:cs="Calibri"/>
+                <w:color w:val="000000"/>
+                <w:sz w:val="22"/>
+                <w:szCs w:val="22"/>
+                <w:lang w:eastAsia="ru-RU"/>
+              </w:rPr>
+            </w:pPr>
+            <w:r>
+              <w:rPr>
+                <w:rFonts w:ascii="Calibri" w:hAnsi="Calibri" w:cs="Calibri"/>
+                <w:color w:val="000000"/>
+                <w:sz w:val="22"/>
+                <w:szCs w:val="22"/>
+              </w:rPr>
+              <w:t>14</w:t>
             </w:r>
           </w:p>
         </w:tc>
@@ -10943,28 +11202,28 @@
         </w:trPr>
         <w:tc>
           <w:tcPr>
-            <w:tcW w:w="320" w:type="dxa"/>
-            <w:noWrap/>
-            <w:hideMark/>
-          </w:tcPr>
-          <w:p>
-            <w:pPr>
-              <w:jc w:val="right"/>
-              <w:rPr>
-                <w:rFonts w:ascii="Calibri" w:eastAsia="Times New Roman" w:hAnsi="Calibri" w:cs="Calibri"/>
-                <w:color w:val="000000"/>
-                <w:sz w:val="22"/>
-                <w:szCs w:val="22"/>
-                <w:lang w:eastAsia="ru-RU"/>
-              </w:rPr>
-            </w:pPr>
-            <w:r>
-              <w:rPr>
-                <w:rFonts w:ascii="Calibri" w:eastAsia="Times New Roman" w:hAnsi="Calibri" w:cs="Calibri"/>
-                <w:color w:val="000000"/>
-                <w:sz w:val="22"/>
-                <w:szCs w:val="22"/>
-                <w:lang w:eastAsia="ru-RU"/>
+            <w:tcW w:w="440" w:type="dxa"/>
+            <w:noWrap/>
+            <w:vAlign w:val="bottom"/>
+            <w:hideMark/>
+          </w:tcPr>
+          <w:p>
+            <w:pPr>
+              <w:jc w:val="right"/>
+              <w:rPr>
+                <w:rFonts w:ascii="Calibri" w:eastAsia="Times New Roman" w:hAnsi="Calibri" w:cs="Calibri"/>
+                <w:color w:val="000000"/>
+                <w:sz w:val="22"/>
+                <w:szCs w:val="22"/>
+                <w:lang w:eastAsia="ru-RU"/>
+              </w:rPr>
+            </w:pPr>
+            <w:r>
+              <w:rPr>
+                <w:rFonts w:ascii="Calibri" w:hAnsi="Calibri" w:cs="Calibri"/>
+                <w:color w:val="000000"/>
+                <w:sz w:val="22"/>
+                <w:szCs w:val="22"/>
               </w:rPr>
               <w:t>16</w:t>
             </w:r>
@@ -10974,25 +11233,25 @@
           <w:tcPr>
             <w:tcW w:w="4420" w:type="dxa"/>
             <w:noWrap/>
-            <w:hideMark/>
-          </w:tcPr>
-          <w:p>
-            <w:pPr>
-              <w:rPr>
-                <w:rFonts w:ascii="Calibri" w:eastAsia="Times New Roman" w:hAnsi="Calibri" w:cs="Calibri"/>
-                <w:color w:val="000000"/>
-                <w:sz w:val="22"/>
-                <w:szCs w:val="22"/>
-                <w:lang w:eastAsia="ru-RU"/>
-              </w:rPr>
-            </w:pPr>
-            <w:r>
-              <w:rPr>
-                <w:rFonts w:ascii="Calibri" w:eastAsia="Times New Roman" w:hAnsi="Calibri" w:cs="Calibri"/>
-                <w:color w:val="000000"/>
-                <w:sz w:val="22"/>
-                <w:szCs w:val="22"/>
-                <w:lang w:eastAsia="ru-RU"/>
+            <w:vAlign w:val="bottom"/>
+            <w:hideMark/>
+          </w:tcPr>
+          <w:p>
+            <w:pPr>
+              <w:rPr>
+                <w:rFonts w:ascii="Calibri" w:eastAsia="Times New Roman" w:hAnsi="Calibri" w:cs="Calibri"/>
+                <w:color w:val="000000"/>
+                <w:sz w:val="22"/>
+                <w:szCs w:val="22"/>
+                <w:lang w:eastAsia="ru-RU"/>
+              </w:rPr>
+            </w:pPr>
+            <w:r>
+              <w:rPr>
+                <w:rFonts w:ascii="Calibri" w:hAnsi="Calibri" w:cs="Calibri"/>
+                <w:color w:val="000000"/>
+                <w:sz w:val="22"/>
+                <w:szCs w:val="22"/>
               </w:rPr>
               <w:t>Модуль телефонии</w:t>
             </w:r>
@@ -11002,26 +11261,26 @@
           <w:tcPr>
             <w:tcW w:w="2060" w:type="dxa"/>
             <w:noWrap/>
-            <w:hideMark/>
-          </w:tcPr>
-          <w:p>
-            <w:pPr>
-              <w:jc w:val="right"/>
-              <w:rPr>
-                <w:rFonts w:ascii="Calibri" w:eastAsia="Times New Roman" w:hAnsi="Calibri" w:cs="Calibri"/>
-                <w:color w:val="000000"/>
-                <w:sz w:val="22"/>
-                <w:szCs w:val="22"/>
-                <w:lang w:eastAsia="ru-RU"/>
-              </w:rPr>
-            </w:pPr>
-            <w:r>
-              <w:rPr>
-                <w:rFonts w:ascii="Calibri" w:eastAsia="Times New Roman" w:hAnsi="Calibri" w:cs="Calibri"/>
-                <w:color w:val="000000"/>
-                <w:sz w:val="22"/>
-                <w:szCs w:val="22"/>
-                <w:lang w:eastAsia="ru-RU"/>
+            <w:vAlign w:val="bottom"/>
+            <w:hideMark/>
+          </w:tcPr>
+          <w:p>
+            <w:pPr>
+              <w:jc w:val="right"/>
+              <w:rPr>
+                <w:rFonts w:ascii="Calibri" w:eastAsia="Times New Roman" w:hAnsi="Calibri" w:cs="Calibri"/>
+                <w:color w:val="000000"/>
+                <w:sz w:val="22"/>
+                <w:szCs w:val="22"/>
+                <w:lang w:eastAsia="ru-RU"/>
+              </w:rPr>
+            </w:pPr>
+            <w:r>
+              <w:rPr>
+                <w:rFonts w:ascii="Calibri" w:hAnsi="Calibri" w:cs="Calibri"/>
+                <w:color w:val="000000"/>
+                <w:sz w:val="22"/>
+                <w:szCs w:val="22"/>
               </w:rPr>
               <w:t>16</w:t>
             </w:r>
@@ -11031,26 +11290,26 @@
           <w:tcPr>
             <w:tcW w:w="2420" w:type="dxa"/>
             <w:noWrap/>
-            <w:hideMark/>
-          </w:tcPr>
-          <w:p>
-            <w:pPr>
-              <w:jc w:val="right"/>
-              <w:rPr>
-                <w:rFonts w:ascii="Calibri" w:eastAsia="Times New Roman" w:hAnsi="Calibri" w:cs="Calibri"/>
-                <w:color w:val="000000"/>
-                <w:sz w:val="22"/>
-                <w:szCs w:val="22"/>
-                <w:lang w:eastAsia="ru-RU"/>
-              </w:rPr>
-            </w:pPr>
-            <w:r>
-              <w:rPr>
-                <w:rFonts w:ascii="Calibri" w:eastAsia="Times New Roman" w:hAnsi="Calibri" w:cs="Calibri"/>
-                <w:color w:val="000000"/>
-                <w:sz w:val="22"/>
-                <w:szCs w:val="22"/>
-                <w:lang w:eastAsia="ru-RU"/>
+            <w:vAlign w:val="bottom"/>
+            <w:hideMark/>
+          </w:tcPr>
+          <w:p>
+            <w:pPr>
+              <w:jc w:val="right"/>
+              <w:rPr>
+                <w:rFonts w:ascii="Calibri" w:eastAsia="Times New Roman" w:hAnsi="Calibri" w:cs="Calibri"/>
+                <w:color w:val="000000"/>
+                <w:sz w:val="22"/>
+                <w:szCs w:val="22"/>
+                <w:lang w:eastAsia="ru-RU"/>
+              </w:rPr>
+            </w:pPr>
+            <w:r>
+              <w:rPr>
+                <w:rFonts w:ascii="Calibri" w:hAnsi="Calibri" w:cs="Calibri"/>
+                <w:color w:val="000000"/>
+                <w:sz w:val="22"/>
+                <w:szCs w:val="22"/>
               </w:rPr>
               <w:t>15</w:t>
             </w:r>
@@ -11064,28 +11323,28 @@
         </w:trPr>
         <w:tc>
           <w:tcPr>
-            <w:tcW w:w="320" w:type="dxa"/>
-            <w:noWrap/>
-            <w:hideMark/>
-          </w:tcPr>
-          <w:p>
-            <w:pPr>
-              <w:jc w:val="right"/>
-              <w:rPr>
-                <w:rFonts w:ascii="Calibri" w:eastAsia="Times New Roman" w:hAnsi="Calibri" w:cs="Calibri"/>
-                <w:color w:val="000000"/>
-                <w:sz w:val="22"/>
-                <w:szCs w:val="22"/>
-                <w:lang w:eastAsia="ru-RU"/>
-              </w:rPr>
-            </w:pPr>
-            <w:r>
-              <w:rPr>
-                <w:rFonts w:ascii="Calibri" w:eastAsia="Times New Roman" w:hAnsi="Calibri" w:cs="Calibri"/>
-                <w:color w:val="000000"/>
-                <w:sz w:val="22"/>
-                <w:szCs w:val="22"/>
-                <w:lang w:eastAsia="ru-RU"/>
+            <w:tcW w:w="440" w:type="dxa"/>
+            <w:noWrap/>
+            <w:vAlign w:val="bottom"/>
+            <w:hideMark/>
+          </w:tcPr>
+          <w:p>
+            <w:pPr>
+              <w:jc w:val="right"/>
+              <w:rPr>
+                <w:rFonts w:ascii="Calibri" w:eastAsia="Times New Roman" w:hAnsi="Calibri" w:cs="Calibri"/>
+                <w:color w:val="000000"/>
+                <w:sz w:val="22"/>
+                <w:szCs w:val="22"/>
+                <w:lang w:eastAsia="ru-RU"/>
+              </w:rPr>
+            </w:pPr>
+            <w:r>
+              <w:rPr>
+                <w:rFonts w:ascii="Calibri" w:hAnsi="Calibri" w:cs="Calibri"/>
+                <w:color w:val="000000"/>
+                <w:sz w:val="22"/>
+                <w:szCs w:val="22"/>
               </w:rPr>
               <w:t>17</w:t>
             </w:r>
@@ -11095,25 +11354,25 @@
           <w:tcPr>
             <w:tcW w:w="4420" w:type="dxa"/>
             <w:noWrap/>
-            <w:hideMark/>
-          </w:tcPr>
-          <w:p>
-            <w:pPr>
-              <w:rPr>
-                <w:rFonts w:ascii="Calibri" w:eastAsia="Times New Roman" w:hAnsi="Calibri" w:cs="Calibri"/>
-                <w:color w:val="000000"/>
-                <w:sz w:val="22"/>
-                <w:szCs w:val="22"/>
-                <w:lang w:eastAsia="ru-RU"/>
-              </w:rPr>
-            </w:pPr>
-            <w:r>
-              <w:rPr>
-                <w:rFonts w:ascii="Calibri" w:eastAsia="Times New Roman" w:hAnsi="Calibri" w:cs="Calibri"/>
-                <w:color w:val="000000"/>
-                <w:sz w:val="22"/>
-                <w:szCs w:val="22"/>
-                <w:lang w:eastAsia="ru-RU"/>
+            <w:vAlign w:val="bottom"/>
+            <w:hideMark/>
+          </w:tcPr>
+          <w:p>
+            <w:pPr>
+              <w:rPr>
+                <w:rFonts w:ascii="Calibri" w:eastAsia="Times New Roman" w:hAnsi="Calibri" w:cs="Calibri"/>
+                <w:color w:val="000000"/>
+                <w:sz w:val="22"/>
+                <w:szCs w:val="22"/>
+                <w:lang w:eastAsia="ru-RU"/>
+              </w:rPr>
+            </w:pPr>
+            <w:r>
+              <w:rPr>
+                <w:rFonts w:ascii="Calibri" w:hAnsi="Calibri" w:cs="Calibri"/>
+                <w:color w:val="000000"/>
+                <w:sz w:val="22"/>
+                <w:szCs w:val="22"/>
               </w:rPr>
               <w:t>База данных телефонии</w:t>
             </w:r>
@@ -11123,26 +11382,26 @@
           <w:tcPr>
             <w:tcW w:w="2060" w:type="dxa"/>
             <w:noWrap/>
-            <w:hideMark/>
-          </w:tcPr>
-          <w:p>
-            <w:pPr>
-              <w:jc w:val="right"/>
-              <w:rPr>
-                <w:rFonts w:ascii="Calibri" w:eastAsia="Times New Roman" w:hAnsi="Calibri" w:cs="Calibri"/>
-                <w:color w:val="000000"/>
-                <w:sz w:val="22"/>
-                <w:szCs w:val="22"/>
-                <w:lang w:eastAsia="ru-RU"/>
-              </w:rPr>
-            </w:pPr>
-            <w:r>
-              <w:rPr>
-                <w:rFonts w:ascii="Calibri" w:eastAsia="Times New Roman" w:hAnsi="Calibri" w:cs="Calibri"/>
-                <w:color w:val="000000"/>
-                <w:sz w:val="22"/>
-                <w:szCs w:val="22"/>
-                <w:lang w:eastAsia="ru-RU"/>
+            <w:vAlign w:val="bottom"/>
+            <w:hideMark/>
+          </w:tcPr>
+          <w:p>
+            <w:pPr>
+              <w:jc w:val="right"/>
+              <w:rPr>
+                <w:rFonts w:ascii="Calibri" w:eastAsia="Times New Roman" w:hAnsi="Calibri" w:cs="Calibri"/>
+                <w:color w:val="000000"/>
+                <w:sz w:val="22"/>
+                <w:szCs w:val="22"/>
+                <w:lang w:eastAsia="ru-RU"/>
+              </w:rPr>
+            </w:pPr>
+            <w:r>
+              <w:rPr>
+                <w:rFonts w:ascii="Calibri" w:hAnsi="Calibri" w:cs="Calibri"/>
+                <w:color w:val="000000"/>
+                <w:sz w:val="22"/>
+                <w:szCs w:val="22"/>
               </w:rPr>
               <w:t>15</w:t>
             </w:r>
@@ -11152,26 +11411,26 @@
           <w:tcPr>
             <w:tcW w:w="2420" w:type="dxa"/>
             <w:noWrap/>
-            <w:hideMark/>
-          </w:tcPr>
-          <w:p>
-            <w:pPr>
-              <w:jc w:val="right"/>
-              <w:rPr>
-                <w:rFonts w:ascii="Calibri" w:eastAsia="Times New Roman" w:hAnsi="Calibri" w:cs="Calibri"/>
-                <w:color w:val="000000"/>
-                <w:sz w:val="22"/>
-                <w:szCs w:val="22"/>
-                <w:lang w:eastAsia="ru-RU"/>
-              </w:rPr>
-            </w:pPr>
-            <w:r>
-              <w:rPr>
-                <w:rFonts w:ascii="Calibri" w:eastAsia="Times New Roman" w:hAnsi="Calibri" w:cs="Calibri"/>
-                <w:color w:val="000000"/>
-                <w:sz w:val="22"/>
-                <w:szCs w:val="22"/>
-                <w:lang w:eastAsia="ru-RU"/>
+            <w:vAlign w:val="bottom"/>
+            <w:hideMark/>
+          </w:tcPr>
+          <w:p>
+            <w:pPr>
+              <w:jc w:val="right"/>
+              <w:rPr>
+                <w:rFonts w:ascii="Calibri" w:eastAsia="Times New Roman" w:hAnsi="Calibri" w:cs="Calibri"/>
+                <w:color w:val="000000"/>
+                <w:sz w:val="22"/>
+                <w:szCs w:val="22"/>
+                <w:lang w:eastAsia="ru-RU"/>
+              </w:rPr>
+            </w:pPr>
+            <w:r>
+              <w:rPr>
+                <w:rFonts w:ascii="Calibri" w:hAnsi="Calibri" w:cs="Calibri"/>
+                <w:color w:val="000000"/>
+                <w:sz w:val="22"/>
+                <w:szCs w:val="22"/>
               </w:rPr>
               <w:t>16</w:t>
             </w:r>
@@ -11185,28 +11444,28 @@
         </w:trPr>
         <w:tc>
           <w:tcPr>
-            <w:tcW w:w="320" w:type="dxa"/>
-            <w:noWrap/>
-            <w:hideMark/>
-          </w:tcPr>
-          <w:p>
-            <w:pPr>
-              <w:jc w:val="right"/>
-              <w:rPr>
-                <w:rFonts w:ascii="Calibri" w:eastAsia="Times New Roman" w:hAnsi="Calibri" w:cs="Calibri"/>
-                <w:color w:val="000000"/>
-                <w:sz w:val="22"/>
-                <w:szCs w:val="22"/>
-                <w:lang w:eastAsia="ru-RU"/>
-              </w:rPr>
-            </w:pPr>
-            <w:r>
-              <w:rPr>
-                <w:rFonts w:ascii="Calibri" w:eastAsia="Times New Roman" w:hAnsi="Calibri" w:cs="Calibri"/>
-                <w:color w:val="000000"/>
-                <w:sz w:val="22"/>
-                <w:szCs w:val="22"/>
-                <w:lang w:eastAsia="ru-RU"/>
+            <w:tcW w:w="440" w:type="dxa"/>
+            <w:noWrap/>
+            <w:vAlign w:val="bottom"/>
+            <w:hideMark/>
+          </w:tcPr>
+          <w:p>
+            <w:pPr>
+              <w:jc w:val="right"/>
+              <w:rPr>
+                <w:rFonts w:ascii="Calibri" w:eastAsia="Times New Roman" w:hAnsi="Calibri" w:cs="Calibri"/>
+                <w:color w:val="000000"/>
+                <w:sz w:val="22"/>
+                <w:szCs w:val="22"/>
+                <w:lang w:eastAsia="ru-RU"/>
+              </w:rPr>
+            </w:pPr>
+            <w:r>
+              <w:rPr>
+                <w:rFonts w:ascii="Calibri" w:hAnsi="Calibri" w:cs="Calibri"/>
+                <w:color w:val="000000"/>
+                <w:sz w:val="22"/>
+                <w:szCs w:val="22"/>
               </w:rPr>
               <w:t>18</w:t>
             </w:r>
@@ -11216,27 +11475,47 @@
           <w:tcPr>
             <w:tcW w:w="4420" w:type="dxa"/>
             <w:noWrap/>
-            <w:hideMark/>
-          </w:tcPr>
-          <w:p>
-            <w:pPr>
-              <w:rPr>
-                <w:rFonts w:ascii="Calibri" w:eastAsia="Times New Roman" w:hAnsi="Calibri" w:cs="Calibri"/>
-                <w:color w:val="000000"/>
-                <w:sz w:val="22"/>
-                <w:szCs w:val="22"/>
-                <w:lang w:eastAsia="ru-RU"/>
-              </w:rPr>
-            </w:pPr>
-            <w:r>
-              <w:rPr>
-                <w:rFonts w:ascii="Calibri" w:eastAsia="Times New Roman" w:hAnsi="Calibri" w:cs="Calibri"/>
-                <w:color w:val="000000"/>
-                <w:sz w:val="22"/>
-                <w:szCs w:val="22"/>
-                <w:lang w:eastAsia="ru-RU"/>
-              </w:rPr>
-              <w:t>Модуль сайта</w:t>
+            <w:vAlign w:val="bottom"/>
+            <w:hideMark/>
+          </w:tcPr>
+          <w:p>
+            <w:pPr>
+              <w:rPr>
+                <w:rFonts w:ascii="Calibri" w:eastAsia="Times New Roman" w:hAnsi="Calibri" w:cs="Calibri"/>
+                <w:color w:val="000000"/>
+                <w:sz w:val="22"/>
+                <w:szCs w:val="22"/>
+                <w:lang w:eastAsia="ru-RU"/>
+              </w:rPr>
+            </w:pPr>
+            <w:r>
+              <w:rPr>
+                <w:rFonts w:ascii="Calibri" w:hAnsi="Calibri" w:cs="Calibri"/>
+                <w:color w:val="000000"/>
+                <w:sz w:val="22"/>
+                <w:szCs w:val="22"/>
+              </w:rPr>
+              <w:t xml:space="preserve">Модуль </w:t>
+            </w:r>
+            <w:proofErr w:type="spellStart"/>
+            <w:r>
+              <w:rPr>
+                <w:rFonts w:ascii="Calibri" w:hAnsi="Calibri" w:cs="Calibri"/>
+                <w:color w:val="000000"/>
+                <w:sz w:val="22"/>
+                <w:szCs w:val="22"/>
+              </w:rPr>
+              <w:t>Live</w:t>
+            </w:r>
+            <w:proofErr w:type="spellEnd"/>
+            <w:r>
+              <w:rPr>
+                <w:rFonts w:ascii="Calibri" w:hAnsi="Calibri" w:cs="Calibri"/>
+                <w:color w:val="000000"/>
+                <w:sz w:val="22"/>
+                <w:szCs w:val="22"/>
+              </w:rPr>
+              <w:t>-чатов</w:t>
             </w:r>
           </w:p>
         </w:tc>
@@ -11244,28 +11523,28 @@
           <w:tcPr>
             <w:tcW w:w="2060" w:type="dxa"/>
             <w:noWrap/>
-            <w:hideMark/>
-          </w:tcPr>
-          <w:p>
-            <w:pPr>
-              <w:jc w:val="right"/>
-              <w:rPr>
-                <w:rFonts w:ascii="Calibri" w:eastAsia="Times New Roman" w:hAnsi="Calibri" w:cs="Calibri"/>
-                <w:color w:val="000000"/>
-                <w:sz w:val="22"/>
-                <w:szCs w:val="22"/>
-                <w:lang w:eastAsia="ru-RU"/>
-              </w:rPr>
-            </w:pPr>
-            <w:r>
-              <w:rPr>
-                <w:rFonts w:ascii="Calibri" w:eastAsia="Times New Roman" w:hAnsi="Calibri" w:cs="Calibri"/>
-                <w:color w:val="000000"/>
-                <w:sz w:val="22"/>
-                <w:szCs w:val="22"/>
-                <w:lang w:eastAsia="ru-RU"/>
-              </w:rPr>
-              <w:t>18</w:t>
+            <w:vAlign w:val="bottom"/>
+            <w:hideMark/>
+          </w:tcPr>
+          <w:p>
+            <w:pPr>
+              <w:jc w:val="right"/>
+              <w:rPr>
+                <w:rFonts w:ascii="Calibri" w:eastAsia="Times New Roman" w:hAnsi="Calibri" w:cs="Calibri"/>
+                <w:color w:val="000000"/>
+                <w:sz w:val="22"/>
+                <w:szCs w:val="22"/>
+                <w:lang w:eastAsia="ru-RU"/>
+              </w:rPr>
+            </w:pPr>
+            <w:r>
+              <w:rPr>
+                <w:rFonts w:ascii="Calibri" w:hAnsi="Calibri" w:cs="Calibri"/>
+                <w:color w:val="000000"/>
+                <w:sz w:val="22"/>
+                <w:szCs w:val="22"/>
+              </w:rPr>
+              <w:t>17</w:t>
             </w:r>
           </w:p>
         </w:tc>
@@ -11273,28 +11552,28 @@
           <w:tcPr>
             <w:tcW w:w="2420" w:type="dxa"/>
             <w:noWrap/>
-            <w:hideMark/>
-          </w:tcPr>
-          <w:p>
-            <w:pPr>
-              <w:jc w:val="right"/>
-              <w:rPr>
-                <w:rFonts w:ascii="Calibri" w:eastAsia="Times New Roman" w:hAnsi="Calibri" w:cs="Calibri"/>
-                <w:color w:val="000000"/>
-                <w:sz w:val="22"/>
-                <w:szCs w:val="22"/>
-                <w:lang w:eastAsia="ru-RU"/>
-              </w:rPr>
-            </w:pPr>
-            <w:r>
-              <w:rPr>
-                <w:rFonts w:ascii="Calibri" w:eastAsia="Times New Roman" w:hAnsi="Calibri" w:cs="Calibri"/>
-                <w:color w:val="000000"/>
-                <w:sz w:val="22"/>
-                <w:szCs w:val="22"/>
-                <w:lang w:eastAsia="ru-RU"/>
-              </w:rPr>
-              <w:t>18</w:t>
+            <w:vAlign w:val="bottom"/>
+            <w:hideMark/>
+          </w:tcPr>
+          <w:p>
+            <w:pPr>
+              <w:jc w:val="right"/>
+              <w:rPr>
+                <w:rFonts w:ascii="Calibri" w:eastAsia="Times New Roman" w:hAnsi="Calibri" w:cs="Calibri"/>
+                <w:color w:val="000000"/>
+                <w:sz w:val="22"/>
+                <w:szCs w:val="22"/>
+                <w:lang w:eastAsia="ru-RU"/>
+              </w:rPr>
+            </w:pPr>
+            <w:r>
+              <w:rPr>
+                <w:rFonts w:ascii="Calibri" w:hAnsi="Calibri" w:cs="Calibri"/>
+                <w:color w:val="000000"/>
+                <w:sz w:val="22"/>
+                <w:szCs w:val="22"/>
+              </w:rPr>
+              <w:t>17</w:t>
             </w:r>
           </w:p>
         </w:tc>
@@ -11306,28 +11585,28 @@
         </w:trPr>
         <w:tc>
           <w:tcPr>
-            <w:tcW w:w="320" w:type="dxa"/>
-            <w:noWrap/>
-            <w:hideMark/>
-          </w:tcPr>
-          <w:p>
-            <w:pPr>
-              <w:jc w:val="right"/>
-              <w:rPr>
-                <w:rFonts w:ascii="Calibri" w:eastAsia="Times New Roman" w:hAnsi="Calibri" w:cs="Calibri"/>
-                <w:color w:val="000000"/>
-                <w:sz w:val="22"/>
-                <w:szCs w:val="22"/>
-                <w:lang w:eastAsia="ru-RU"/>
-              </w:rPr>
-            </w:pPr>
-            <w:r>
-              <w:rPr>
-                <w:rFonts w:ascii="Calibri" w:eastAsia="Times New Roman" w:hAnsi="Calibri" w:cs="Calibri"/>
-                <w:color w:val="000000"/>
-                <w:sz w:val="22"/>
-                <w:szCs w:val="22"/>
-                <w:lang w:eastAsia="ru-RU"/>
+            <w:tcW w:w="440" w:type="dxa"/>
+            <w:noWrap/>
+            <w:vAlign w:val="bottom"/>
+            <w:hideMark/>
+          </w:tcPr>
+          <w:p>
+            <w:pPr>
+              <w:jc w:val="right"/>
+              <w:rPr>
+                <w:rFonts w:ascii="Calibri" w:eastAsia="Times New Roman" w:hAnsi="Calibri" w:cs="Calibri"/>
+                <w:color w:val="000000"/>
+                <w:sz w:val="22"/>
+                <w:szCs w:val="22"/>
+                <w:lang w:eastAsia="ru-RU"/>
+              </w:rPr>
+            </w:pPr>
+            <w:r>
+              <w:rPr>
+                <w:rFonts w:ascii="Calibri" w:hAnsi="Calibri" w:cs="Calibri"/>
+                <w:color w:val="000000"/>
+                <w:sz w:val="22"/>
+                <w:szCs w:val="22"/>
               </w:rPr>
               <w:t>19</w:t>
             </w:r>
@@ -11337,49 +11616,27 @@
           <w:tcPr>
             <w:tcW w:w="4420" w:type="dxa"/>
             <w:noWrap/>
-            <w:hideMark/>
-          </w:tcPr>
-          <w:p>
-            <w:pPr>
-              <w:rPr>
-                <w:rFonts w:ascii="Calibri" w:eastAsia="Times New Roman" w:hAnsi="Calibri" w:cs="Calibri"/>
-                <w:color w:val="000000"/>
-                <w:sz w:val="22"/>
-                <w:szCs w:val="22"/>
-                <w:lang w:eastAsia="ru-RU"/>
-              </w:rPr>
-            </w:pPr>
-            <w:r>
-              <w:rPr>
-                <w:rFonts w:ascii="Calibri" w:eastAsia="Times New Roman" w:hAnsi="Calibri" w:cs="Calibri"/>
-                <w:color w:val="000000"/>
-                <w:sz w:val="22"/>
-                <w:szCs w:val="22"/>
-                <w:lang w:eastAsia="ru-RU"/>
-              </w:rPr>
-              <w:t xml:space="preserve">Модуль </w:t>
-            </w:r>
-            <w:proofErr w:type="spellStart"/>
-            <w:r>
-              <w:rPr>
-                <w:rFonts w:ascii="Calibri" w:eastAsia="Times New Roman" w:hAnsi="Calibri" w:cs="Calibri"/>
-                <w:color w:val="000000"/>
-                <w:sz w:val="22"/>
-                <w:szCs w:val="22"/>
-                <w:lang w:eastAsia="ru-RU"/>
-              </w:rPr>
-              <w:t>Live</w:t>
-            </w:r>
-            <w:proofErr w:type="spellEnd"/>
-            <w:r>
-              <w:rPr>
-                <w:rFonts w:ascii="Calibri" w:eastAsia="Times New Roman" w:hAnsi="Calibri" w:cs="Calibri"/>
-                <w:color w:val="000000"/>
-                <w:sz w:val="22"/>
-                <w:szCs w:val="22"/>
-                <w:lang w:eastAsia="ru-RU"/>
-              </w:rPr>
-              <w:t>-чатов</w:t>
+            <w:vAlign w:val="bottom"/>
+            <w:hideMark/>
+          </w:tcPr>
+          <w:p>
+            <w:pPr>
+              <w:rPr>
+                <w:rFonts w:ascii="Calibri" w:eastAsia="Times New Roman" w:hAnsi="Calibri" w:cs="Calibri"/>
+                <w:color w:val="000000"/>
+                <w:sz w:val="22"/>
+                <w:szCs w:val="22"/>
+                <w:lang w:eastAsia="ru-RU"/>
+              </w:rPr>
+            </w:pPr>
+            <w:r>
+              <w:rPr>
+                <w:rFonts w:ascii="Calibri" w:hAnsi="Calibri" w:cs="Calibri"/>
+                <w:color w:val="000000"/>
+                <w:sz w:val="22"/>
+                <w:szCs w:val="22"/>
+              </w:rPr>
+              <w:t>Модуль сайта</w:t>
             </w:r>
           </w:p>
         </w:tc>
@@ -11387,28 +11644,28 @@
           <w:tcPr>
             <w:tcW w:w="2060" w:type="dxa"/>
             <w:noWrap/>
-            <w:hideMark/>
-          </w:tcPr>
-          <w:p>
-            <w:pPr>
-              <w:jc w:val="right"/>
-              <w:rPr>
-                <w:rFonts w:ascii="Calibri" w:eastAsia="Times New Roman" w:hAnsi="Calibri" w:cs="Calibri"/>
-                <w:color w:val="000000"/>
-                <w:sz w:val="22"/>
-                <w:szCs w:val="22"/>
-                <w:lang w:eastAsia="ru-RU"/>
-              </w:rPr>
-            </w:pPr>
-            <w:r>
-              <w:rPr>
-                <w:rFonts w:ascii="Calibri" w:eastAsia="Times New Roman" w:hAnsi="Calibri" w:cs="Calibri"/>
-                <w:color w:val="000000"/>
-                <w:sz w:val="22"/>
-                <w:szCs w:val="22"/>
-                <w:lang w:eastAsia="ru-RU"/>
-              </w:rPr>
-              <w:t>17</w:t>
+            <w:vAlign w:val="bottom"/>
+            <w:hideMark/>
+          </w:tcPr>
+          <w:p>
+            <w:pPr>
+              <w:jc w:val="right"/>
+              <w:rPr>
+                <w:rFonts w:ascii="Calibri" w:eastAsia="Times New Roman" w:hAnsi="Calibri" w:cs="Calibri"/>
+                <w:color w:val="000000"/>
+                <w:sz w:val="22"/>
+                <w:szCs w:val="22"/>
+                <w:lang w:eastAsia="ru-RU"/>
+              </w:rPr>
+            </w:pPr>
+            <w:r>
+              <w:rPr>
+                <w:rFonts w:ascii="Calibri" w:hAnsi="Calibri" w:cs="Calibri"/>
+                <w:color w:val="000000"/>
+                <w:sz w:val="22"/>
+                <w:szCs w:val="22"/>
+              </w:rPr>
+              <w:t>18</w:t>
             </w:r>
           </w:p>
         </w:tc>
@@ -11416,28 +11673,28 @@
           <w:tcPr>
             <w:tcW w:w="2420" w:type="dxa"/>
             <w:noWrap/>
-            <w:hideMark/>
-          </w:tcPr>
-          <w:p>
-            <w:pPr>
-              <w:jc w:val="right"/>
-              <w:rPr>
-                <w:rFonts w:ascii="Calibri" w:eastAsia="Times New Roman" w:hAnsi="Calibri" w:cs="Calibri"/>
-                <w:color w:val="000000"/>
-                <w:sz w:val="22"/>
-                <w:szCs w:val="22"/>
-                <w:lang w:eastAsia="ru-RU"/>
-              </w:rPr>
-            </w:pPr>
-            <w:r>
-              <w:rPr>
-                <w:rFonts w:ascii="Calibri" w:eastAsia="Times New Roman" w:hAnsi="Calibri" w:cs="Calibri"/>
-                <w:color w:val="000000"/>
-                <w:sz w:val="22"/>
-                <w:szCs w:val="22"/>
-                <w:lang w:eastAsia="ru-RU"/>
-              </w:rPr>
-              <w:t>17</w:t>
+            <w:vAlign w:val="bottom"/>
+            <w:hideMark/>
+          </w:tcPr>
+          <w:p>
+            <w:pPr>
+              <w:jc w:val="right"/>
+              <w:rPr>
+                <w:rFonts w:ascii="Calibri" w:eastAsia="Times New Roman" w:hAnsi="Calibri" w:cs="Calibri"/>
+                <w:color w:val="000000"/>
+                <w:sz w:val="22"/>
+                <w:szCs w:val="22"/>
+                <w:lang w:eastAsia="ru-RU"/>
+              </w:rPr>
+            </w:pPr>
+            <w:r>
+              <w:rPr>
+                <w:rFonts w:ascii="Calibri" w:hAnsi="Calibri" w:cs="Calibri"/>
+                <w:color w:val="000000"/>
+                <w:sz w:val="22"/>
+                <w:szCs w:val="22"/>
+              </w:rPr>
+              <w:t>18</w:t>
             </w:r>
           </w:p>
         </w:tc>
@@ -11449,28 +11706,28 @@
         </w:trPr>
         <w:tc>
           <w:tcPr>
-            <w:tcW w:w="320" w:type="dxa"/>
-            <w:noWrap/>
-            <w:hideMark/>
-          </w:tcPr>
-          <w:p>
-            <w:pPr>
-              <w:jc w:val="right"/>
-              <w:rPr>
-                <w:rFonts w:ascii="Calibri" w:eastAsia="Times New Roman" w:hAnsi="Calibri" w:cs="Calibri"/>
-                <w:color w:val="000000"/>
-                <w:sz w:val="22"/>
-                <w:szCs w:val="22"/>
-                <w:lang w:eastAsia="ru-RU"/>
-              </w:rPr>
-            </w:pPr>
-            <w:r>
-              <w:rPr>
-                <w:rFonts w:ascii="Calibri" w:eastAsia="Times New Roman" w:hAnsi="Calibri" w:cs="Calibri"/>
-                <w:color w:val="000000"/>
-                <w:sz w:val="22"/>
-                <w:szCs w:val="22"/>
-                <w:lang w:eastAsia="ru-RU"/>
+            <w:tcW w:w="440" w:type="dxa"/>
+            <w:noWrap/>
+            <w:vAlign w:val="bottom"/>
+            <w:hideMark/>
+          </w:tcPr>
+          <w:p>
+            <w:pPr>
+              <w:jc w:val="right"/>
+              <w:rPr>
+                <w:rFonts w:ascii="Calibri" w:eastAsia="Times New Roman" w:hAnsi="Calibri" w:cs="Calibri"/>
+                <w:color w:val="000000"/>
+                <w:sz w:val="22"/>
+                <w:szCs w:val="22"/>
+                <w:lang w:eastAsia="ru-RU"/>
+              </w:rPr>
+            </w:pPr>
+            <w:r>
+              <w:rPr>
+                <w:rFonts w:ascii="Calibri" w:hAnsi="Calibri" w:cs="Calibri"/>
+                <w:color w:val="000000"/>
+                <w:sz w:val="22"/>
+                <w:szCs w:val="22"/>
               </w:rPr>
               <w:t>20</w:t>
             </w:r>
@@ -11480,25 +11737,25 @@
           <w:tcPr>
             <w:tcW w:w="4420" w:type="dxa"/>
             <w:noWrap/>
-            <w:hideMark/>
-          </w:tcPr>
-          <w:p>
-            <w:pPr>
-              <w:rPr>
-                <w:rFonts w:ascii="Calibri" w:eastAsia="Times New Roman" w:hAnsi="Calibri" w:cs="Calibri"/>
-                <w:color w:val="000000"/>
-                <w:sz w:val="22"/>
-                <w:szCs w:val="22"/>
-                <w:lang w:eastAsia="ru-RU"/>
-              </w:rPr>
-            </w:pPr>
-            <w:r>
-              <w:rPr>
-                <w:rFonts w:ascii="Calibri" w:eastAsia="Times New Roman" w:hAnsi="Calibri" w:cs="Calibri"/>
-                <w:color w:val="000000"/>
-                <w:sz w:val="22"/>
-                <w:szCs w:val="22"/>
-                <w:lang w:eastAsia="ru-RU"/>
+            <w:vAlign w:val="bottom"/>
+            <w:hideMark/>
+          </w:tcPr>
+          <w:p>
+            <w:pPr>
+              <w:rPr>
+                <w:rFonts w:ascii="Calibri" w:eastAsia="Times New Roman" w:hAnsi="Calibri" w:cs="Calibri"/>
+                <w:color w:val="000000"/>
+                <w:sz w:val="22"/>
+                <w:szCs w:val="22"/>
+                <w:lang w:eastAsia="ru-RU"/>
+              </w:rPr>
+            </w:pPr>
+            <w:r>
+              <w:rPr>
+                <w:rFonts w:ascii="Calibri" w:hAnsi="Calibri" w:cs="Calibri"/>
+                <w:color w:val="000000"/>
+                <w:sz w:val="22"/>
+                <w:szCs w:val="22"/>
               </w:rPr>
               <w:t>Модуль составления отчетов о клиентах</w:t>
             </w:r>
@@ -11508,26 +11765,26 @@
           <w:tcPr>
             <w:tcW w:w="2060" w:type="dxa"/>
             <w:noWrap/>
-            <w:hideMark/>
-          </w:tcPr>
-          <w:p>
-            <w:pPr>
-              <w:jc w:val="right"/>
-              <w:rPr>
-                <w:rFonts w:ascii="Calibri" w:eastAsia="Times New Roman" w:hAnsi="Calibri" w:cs="Calibri"/>
-                <w:color w:val="000000"/>
-                <w:sz w:val="22"/>
-                <w:szCs w:val="22"/>
-                <w:lang w:eastAsia="ru-RU"/>
-              </w:rPr>
-            </w:pPr>
-            <w:r>
-              <w:rPr>
-                <w:rFonts w:ascii="Calibri" w:eastAsia="Times New Roman" w:hAnsi="Calibri" w:cs="Calibri"/>
-                <w:color w:val="000000"/>
-                <w:sz w:val="22"/>
-                <w:szCs w:val="22"/>
-                <w:lang w:eastAsia="ru-RU"/>
+            <w:vAlign w:val="bottom"/>
+            <w:hideMark/>
+          </w:tcPr>
+          <w:p>
+            <w:pPr>
+              <w:jc w:val="right"/>
+              <w:rPr>
+                <w:rFonts w:ascii="Calibri" w:eastAsia="Times New Roman" w:hAnsi="Calibri" w:cs="Calibri"/>
+                <w:color w:val="000000"/>
+                <w:sz w:val="22"/>
+                <w:szCs w:val="22"/>
+                <w:lang w:eastAsia="ru-RU"/>
+              </w:rPr>
+            </w:pPr>
+            <w:r>
+              <w:rPr>
+                <w:rFonts w:ascii="Calibri" w:hAnsi="Calibri" w:cs="Calibri"/>
+                <w:color w:val="000000"/>
+                <w:sz w:val="22"/>
+                <w:szCs w:val="22"/>
               </w:rPr>
               <w:t>20</w:t>
             </w:r>
@@ -11537,26 +11794,26 @@
           <w:tcPr>
             <w:tcW w:w="2420" w:type="dxa"/>
             <w:noWrap/>
-            <w:hideMark/>
-          </w:tcPr>
-          <w:p>
-            <w:pPr>
-              <w:jc w:val="right"/>
-              <w:rPr>
-                <w:rFonts w:ascii="Calibri" w:eastAsia="Times New Roman" w:hAnsi="Calibri" w:cs="Calibri"/>
-                <w:color w:val="000000"/>
-                <w:sz w:val="22"/>
-                <w:szCs w:val="22"/>
-                <w:lang w:eastAsia="ru-RU"/>
-              </w:rPr>
-            </w:pPr>
-            <w:r>
-              <w:rPr>
-                <w:rFonts w:ascii="Calibri" w:eastAsia="Times New Roman" w:hAnsi="Calibri" w:cs="Calibri"/>
-                <w:color w:val="000000"/>
-                <w:sz w:val="22"/>
-                <w:szCs w:val="22"/>
-                <w:lang w:eastAsia="ru-RU"/>
+            <w:vAlign w:val="bottom"/>
+            <w:hideMark/>
+          </w:tcPr>
+          <w:p>
+            <w:pPr>
+              <w:jc w:val="right"/>
+              <w:rPr>
+                <w:rFonts w:ascii="Calibri" w:eastAsia="Times New Roman" w:hAnsi="Calibri" w:cs="Calibri"/>
+                <w:color w:val="000000"/>
+                <w:sz w:val="22"/>
+                <w:szCs w:val="22"/>
+                <w:lang w:eastAsia="ru-RU"/>
+              </w:rPr>
+            </w:pPr>
+            <w:r>
+              <w:rPr>
+                <w:rFonts w:ascii="Calibri" w:hAnsi="Calibri" w:cs="Calibri"/>
+                <w:color w:val="000000"/>
+                <w:sz w:val="22"/>
+                <w:szCs w:val="22"/>
               </w:rPr>
               <w:t>20</w:t>
             </w:r>
@@ -11570,28 +11827,28 @@
         </w:trPr>
         <w:tc>
           <w:tcPr>
-            <w:tcW w:w="320" w:type="dxa"/>
-            <w:noWrap/>
-            <w:hideMark/>
-          </w:tcPr>
-          <w:p>
-            <w:pPr>
-              <w:jc w:val="right"/>
-              <w:rPr>
-                <w:rFonts w:ascii="Calibri" w:eastAsia="Times New Roman" w:hAnsi="Calibri" w:cs="Calibri"/>
-                <w:color w:val="000000"/>
-                <w:sz w:val="22"/>
-                <w:szCs w:val="22"/>
-                <w:lang w:eastAsia="ru-RU"/>
-              </w:rPr>
-            </w:pPr>
-            <w:r>
-              <w:rPr>
-                <w:rFonts w:ascii="Calibri" w:eastAsia="Times New Roman" w:hAnsi="Calibri" w:cs="Calibri"/>
-                <w:color w:val="000000"/>
-                <w:sz w:val="22"/>
-                <w:szCs w:val="22"/>
-                <w:lang w:eastAsia="ru-RU"/>
+            <w:tcW w:w="440" w:type="dxa"/>
+            <w:noWrap/>
+            <w:vAlign w:val="bottom"/>
+            <w:hideMark/>
+          </w:tcPr>
+          <w:p>
+            <w:pPr>
+              <w:jc w:val="right"/>
+              <w:rPr>
+                <w:rFonts w:ascii="Calibri" w:eastAsia="Times New Roman" w:hAnsi="Calibri" w:cs="Calibri"/>
+                <w:color w:val="000000"/>
+                <w:sz w:val="22"/>
+                <w:szCs w:val="22"/>
+                <w:lang w:eastAsia="ru-RU"/>
+              </w:rPr>
+            </w:pPr>
+            <w:r>
+              <w:rPr>
+                <w:rFonts w:ascii="Calibri" w:hAnsi="Calibri" w:cs="Calibri"/>
+                <w:color w:val="000000"/>
+                <w:sz w:val="22"/>
+                <w:szCs w:val="22"/>
               </w:rPr>
               <w:t>21</w:t>
             </w:r>
@@ -11601,25 +11858,25 @@
           <w:tcPr>
             <w:tcW w:w="4420" w:type="dxa"/>
             <w:noWrap/>
-            <w:hideMark/>
-          </w:tcPr>
-          <w:p>
-            <w:pPr>
-              <w:rPr>
-                <w:rFonts w:ascii="Calibri" w:eastAsia="Times New Roman" w:hAnsi="Calibri" w:cs="Calibri"/>
-                <w:color w:val="000000"/>
-                <w:sz w:val="22"/>
-                <w:szCs w:val="22"/>
-                <w:lang w:eastAsia="ru-RU"/>
-              </w:rPr>
-            </w:pPr>
-            <w:r>
-              <w:rPr>
-                <w:rFonts w:ascii="Calibri" w:eastAsia="Times New Roman" w:hAnsi="Calibri" w:cs="Calibri"/>
-                <w:color w:val="000000"/>
-                <w:sz w:val="22"/>
-                <w:szCs w:val="22"/>
-                <w:lang w:eastAsia="ru-RU"/>
+            <w:vAlign w:val="bottom"/>
+            <w:hideMark/>
+          </w:tcPr>
+          <w:p>
+            <w:pPr>
+              <w:rPr>
+                <w:rFonts w:ascii="Calibri" w:eastAsia="Times New Roman" w:hAnsi="Calibri" w:cs="Calibri"/>
+                <w:color w:val="000000"/>
+                <w:sz w:val="22"/>
+                <w:szCs w:val="22"/>
+                <w:lang w:eastAsia="ru-RU"/>
+              </w:rPr>
+            </w:pPr>
+            <w:r>
+              <w:rPr>
+                <w:rFonts w:ascii="Calibri" w:hAnsi="Calibri" w:cs="Calibri"/>
+                <w:color w:val="000000"/>
+                <w:sz w:val="22"/>
+                <w:szCs w:val="22"/>
               </w:rPr>
               <w:t>Модуль составления отчетов о сотрудниках</w:t>
             </w:r>
@@ -11629,26 +11886,26 @@
           <w:tcPr>
             <w:tcW w:w="2060" w:type="dxa"/>
             <w:noWrap/>
-            <w:hideMark/>
-          </w:tcPr>
-          <w:p>
-            <w:pPr>
-              <w:jc w:val="right"/>
-              <w:rPr>
-                <w:rFonts w:ascii="Calibri" w:eastAsia="Times New Roman" w:hAnsi="Calibri" w:cs="Calibri"/>
-                <w:color w:val="000000"/>
-                <w:sz w:val="22"/>
-                <w:szCs w:val="22"/>
-                <w:lang w:eastAsia="ru-RU"/>
-              </w:rPr>
-            </w:pPr>
-            <w:r>
-              <w:rPr>
-                <w:rFonts w:ascii="Calibri" w:eastAsia="Times New Roman" w:hAnsi="Calibri" w:cs="Calibri"/>
-                <w:color w:val="000000"/>
-                <w:sz w:val="22"/>
-                <w:szCs w:val="22"/>
-                <w:lang w:eastAsia="ru-RU"/>
+            <w:vAlign w:val="bottom"/>
+            <w:hideMark/>
+          </w:tcPr>
+          <w:p>
+            <w:pPr>
+              <w:jc w:val="right"/>
+              <w:rPr>
+                <w:rFonts w:ascii="Calibri" w:eastAsia="Times New Roman" w:hAnsi="Calibri" w:cs="Calibri"/>
+                <w:color w:val="000000"/>
+                <w:sz w:val="22"/>
+                <w:szCs w:val="22"/>
+                <w:lang w:eastAsia="ru-RU"/>
+              </w:rPr>
+            </w:pPr>
+            <w:r>
+              <w:rPr>
+                <w:rFonts w:ascii="Calibri" w:hAnsi="Calibri" w:cs="Calibri"/>
+                <w:color w:val="000000"/>
+                <w:sz w:val="22"/>
+                <w:szCs w:val="22"/>
               </w:rPr>
               <w:t>21</w:t>
             </w:r>
@@ -11658,26 +11915,26 @@
           <w:tcPr>
             <w:tcW w:w="2420" w:type="dxa"/>
             <w:noWrap/>
-            <w:hideMark/>
-          </w:tcPr>
-          <w:p>
-            <w:pPr>
-              <w:jc w:val="right"/>
-              <w:rPr>
-                <w:rFonts w:ascii="Calibri" w:eastAsia="Times New Roman" w:hAnsi="Calibri" w:cs="Calibri"/>
-                <w:color w:val="000000"/>
-                <w:sz w:val="22"/>
-                <w:szCs w:val="22"/>
-                <w:lang w:eastAsia="ru-RU"/>
-              </w:rPr>
-            </w:pPr>
-            <w:r>
-              <w:rPr>
-                <w:rFonts w:ascii="Calibri" w:eastAsia="Times New Roman" w:hAnsi="Calibri" w:cs="Calibri"/>
-                <w:color w:val="000000"/>
-                <w:sz w:val="22"/>
-                <w:szCs w:val="22"/>
-                <w:lang w:eastAsia="ru-RU"/>
+            <w:vAlign w:val="bottom"/>
+            <w:hideMark/>
+          </w:tcPr>
+          <w:p>
+            <w:pPr>
+              <w:jc w:val="right"/>
+              <w:rPr>
+                <w:rFonts w:ascii="Calibri" w:eastAsia="Times New Roman" w:hAnsi="Calibri" w:cs="Calibri"/>
+                <w:color w:val="000000"/>
+                <w:sz w:val="22"/>
+                <w:szCs w:val="22"/>
+                <w:lang w:eastAsia="ru-RU"/>
+              </w:rPr>
+            </w:pPr>
+            <w:r>
+              <w:rPr>
+                <w:rFonts w:ascii="Calibri" w:hAnsi="Calibri" w:cs="Calibri"/>
+                <w:color w:val="000000"/>
+                <w:sz w:val="22"/>
+                <w:szCs w:val="22"/>
               </w:rPr>
               <w:t>21</w:t>
             </w:r>
@@ -12963,7 +13220,7 @@
 </file>
 
 <file path=customXml/itemProps1.xml><?xml version="1.0" encoding="utf-8"?>
-<ds:datastoreItem xmlns:ds="http://schemas.openxmlformats.org/officeDocument/2006/customXml" ds:itemID="{025E3DC2-8CA7-4734-90B8-6A92BAD4BEB9}">
+<ds:datastoreItem xmlns:ds="http://schemas.openxmlformats.org/officeDocument/2006/customXml" ds:itemID="{63E219E1-351E-4D51-AA7D-AFF93D089CBA}">
   <ds:schemaRefs>
     <ds:schemaRef ds:uri="http://schemas.openxmlformats.org/officeDocument/2006/bibliography"/>
   </ds:schemaRefs>

</xml_diff>